<commit_message>
Add the project summary to the summary file
- Added the summary section
- Added the pdf version of the docx file
</commit_message>
<xml_diff>
--- a/summary.docx
+++ b/summary.docx
@@ -25,6 +25,17 @@
       <w:r>
         <w:t>Course taught by:</w:t>
       </w:r>
+      <w:r>
+        <w:t xml:space="preserve"> </w:t>
+      </w:r>
+      <w:r>
+        <w:t xml:space="preserve">Watanabe </w:t>
+      </w:r>
+      <w:proofErr w:type="spellStart"/>
+      <w:r>
+        <w:t>Takuo</w:t>
+      </w:r>
+      <w:proofErr w:type="spellEnd"/>
     </w:p>
     <w:p>
       <w:pPr>
@@ -47,6 +58,10 @@
     <w:p>
       <w:pPr>
         <w:pStyle w:val="ListBullet"/>
+        <w:numPr>
+          <w:ilvl w:val="0"/>
+          <w:numId w:val="20"/>
+        </w:numPr>
         <w:rPr>
           <w:rFonts w:ascii="Times New Roman" w:eastAsia="Times New Roman" w:hAnsi="Times New Roman" w:cs="Times New Roman"/>
           <w:color w:val="auto"/>
@@ -110,6 +125,10 @@
     <w:p>
       <w:pPr>
         <w:pStyle w:val="ListBullet"/>
+        <w:numPr>
+          <w:ilvl w:val="0"/>
+          <w:numId w:val="20"/>
+        </w:numPr>
       </w:pPr>
       <w:proofErr w:type="spellStart"/>
       <w:r>
@@ -155,6 +174,10 @@
     <w:p>
       <w:pPr>
         <w:pStyle w:val="ListBullet"/>
+        <w:numPr>
+          <w:ilvl w:val="0"/>
+          <w:numId w:val="20"/>
+        </w:numPr>
         <w:rPr>
           <w:rFonts w:ascii="Times New Roman" w:eastAsia="Times New Roman" w:hAnsi="Times New Roman" w:cs="Times New Roman"/>
           <w:color w:val="auto"/>
@@ -192,8 +215,6 @@
         </w:rPr>
         <w:t>Wi-Fi</w:t>
       </w:r>
-      <w:bookmarkStart w:id="0" w:name="_GoBack"/>
-      <w:bookmarkEnd w:id="0"/>
       <w:r>
         <w:rPr>
           <w:rFonts w:eastAsia="Times New Roman"/>
@@ -204,6 +225,10 @@
     <w:p>
       <w:pPr>
         <w:pStyle w:val="ListBullet"/>
+        <w:numPr>
+          <w:ilvl w:val="0"/>
+          <w:numId w:val="20"/>
+        </w:numPr>
         <w:rPr>
           <w:rFonts w:eastAsia="Times New Roman"/>
         </w:rPr>
@@ -237,363 +262,144 @@
     </w:p>
     <w:p>
       <w:pPr>
+        <w:pStyle w:val="Heading1"/>
+      </w:pPr>
+      <w:r>
+        <w:t>Project summary</w:t>
+      </w:r>
+    </w:p>
+    <w:p>
+      <w:pPr>
         <w:pStyle w:val="Heading2"/>
       </w:pPr>
-      <w:sdt>
-        <w:sdtPr>
-          <w:id w:val="-1341614420"/>
-          <w:placeholder>
-            <w:docPart w:val="3F36EE665DDFA248A6778378B75B9951"/>
-          </w:placeholder>
-          <w:temporary/>
-          <w:showingPlcHdr/>
-          <w15:appearance w15:val="hidden"/>
-        </w:sdtPr>
-        <w:sdtEndPr/>
-        <w:sdtContent>
-          <w:r>
-            <w:t>Heading 2</w:t>
-          </w:r>
-        </w:sdtContent>
-      </w:sdt>
+      <w:r>
+        <w:t>Summary</w:t>
+      </w:r>
     </w:p>
-    <w:sdt>
-      <w:sdtPr>
-        <w:id w:val="-1605723219"/>
-        <w:placeholder>
-          <w:docPart w:val="0AFF994057A78A458B9A6CC26B2C24EB"/>
-        </w:placeholder>
-        <w:temporary/>
-        <w:showingPlcHdr/>
-        <w15:appearance w15:val="hidden"/>
-      </w:sdtPr>
-      <w:sdtEndPr/>
-      <w:sdtContent>
-        <w:p>
-          <w:r>
-            <w:t>Want to insert a picture from you</w:t>
-          </w:r>
-          <w:r>
-            <w:t>r files or add a shape, text box, or table? You got it! On the Insert tab of the ribbon, just tap the option you need.</w:t>
-          </w:r>
-        </w:p>
-      </w:sdtContent>
-    </w:sdt>
-    <w:sdt>
-      <w:sdtPr>
-        <w:id w:val="-1534882458"/>
-        <w:placeholder>
-          <w:docPart w:val="5514533884042E43AA6454C850C543D1"/>
-        </w:placeholder>
-        <w:temporary/>
-        <w:showingPlcHdr/>
-        <w15:appearance w15:val="hidden"/>
-      </w:sdtPr>
-      <w:sdtEndPr/>
-      <w:sdtContent>
-        <w:p>
-          <w:pPr>
-            <w:pStyle w:val="Quote"/>
-          </w:pPr>
-          <w:r>
-            <w:t>“Quote”</w:t>
-          </w:r>
-        </w:p>
-      </w:sdtContent>
-    </w:sdt>
-    <w:sdt>
-      <w:sdtPr>
-        <w:id w:val="-287817642"/>
-        <w:placeholder>
-          <w:docPart w:val="49FA3D45178306449779B55A0528E590"/>
-        </w:placeholder>
-        <w:temporary/>
-        <w:showingPlcHdr/>
-        <w15:appearance w15:val="hidden"/>
-      </w:sdtPr>
-      <w:sdtEndPr/>
-      <w:sdtContent>
-        <w:p>
-          <w:r>
-            <w:t>To apply any text formatting you see on this page with just a tap, on the Home tab of the ribbon, check out Styles.</w:t>
-          </w:r>
-        </w:p>
-      </w:sdtContent>
-    </w:sdt>
-    <w:tbl>
-      <w:tblPr>
-        <w:tblStyle w:val="ReportTable"/>
-        <w:tblW w:w="5000" w:type="pct"/>
-        <w:tblLook w:val="04A0" w:firstRow="1" w:lastRow="0" w:firstColumn="1" w:lastColumn="0" w:noHBand="0" w:noVBand="1"/>
-        <w:tblCaption w:val="Content table"/>
-      </w:tblPr>
-      <w:tblGrid>
-        <w:gridCol w:w="3187"/>
-        <w:gridCol w:w="3187"/>
-        <w:gridCol w:w="3188"/>
-      </w:tblGrid>
-      <w:tr>
-        <w:trPr>
-          <w:cnfStyle w:val="100000000000" w:firstRow="1" w:lastRow="0" w:firstColumn="0" w:lastColumn="0" w:oddVBand="0" w:evenVBand="0" w:oddHBand="0" w:evenHBand="0" w:firstRowFirstColumn="0" w:firstRowLastColumn="0" w:lastRowFirstColumn="0" w:lastRowLastColumn="0"/>
-        </w:trPr>
-        <w:tc>
-          <w:tcPr>
-            <w:cnfStyle w:val="001000000000" w:firstRow="0" w:lastRow="0" w:firstColumn="1" w:lastColumn="0" w:oddVBand="0" w:evenVBand="0" w:oddHBand="0" w:evenHBand="0" w:firstRowFirstColumn="0" w:firstRowLastColumn="0" w:lastRowFirstColumn="0" w:lastRowLastColumn="0"/>
-            <w:tcW w:w="3187" w:type="dxa"/>
-          </w:tcPr>
-          <w:p/>
-        </w:tc>
-        <w:sdt>
-          <w:sdtPr>
-            <w:id w:val="-1622375482"/>
-            <w:placeholder>
-              <w:docPart w:val="8373DB07FC92154F9A53CCE590265090"/>
-            </w:placeholder>
-            <w:temporary/>
-            <w:showingPlcHdr/>
-            <w15:appearance w15:val="hidden"/>
-          </w:sdtPr>
-          <w:sdtEndPr/>
-          <w:sdtContent>
-            <w:tc>
-              <w:tcPr>
-                <w:tcW w:w="3187" w:type="dxa"/>
-              </w:tcPr>
-              <w:p>
-                <w:pPr>
-                  <w:cnfStyle w:val="100000000000" w:firstRow="1" w:lastRow="0" w:firstColumn="0" w:lastColumn="0" w:oddVBand="0" w:evenVBand="0" w:oddHBand="0" w:evenHBand="0" w:firstRowFirstColumn="0" w:firstRowLastColumn="0" w:lastRowFirstColumn="0" w:lastRowLastColumn="0"/>
-                </w:pPr>
-                <w:r>
-                  <w:t>Column</w:t>
-                </w:r>
-                <w:r>
-                  <w:t xml:space="preserve"> Heading</w:t>
-                </w:r>
-              </w:p>
-            </w:tc>
-          </w:sdtContent>
-        </w:sdt>
-        <w:sdt>
-          <w:sdtPr>
-            <w:id w:val="-1698220457"/>
-            <w:placeholder>
-              <w:docPart w:val="EC2B0F1EE0890F42B8434E184E648C33"/>
-            </w:placeholder>
-            <w:temporary/>
-            <w:showingPlcHdr/>
-            <w15:appearance w15:val="hidden"/>
-          </w:sdtPr>
-          <w:sdtEndPr/>
-          <w:sdtContent>
-            <w:tc>
-              <w:tcPr>
-                <w:tcW w:w="3188" w:type="dxa"/>
-              </w:tcPr>
-              <w:p>
-                <w:pPr>
-                  <w:cnfStyle w:val="100000000000" w:firstRow="1" w:lastRow="0" w:firstColumn="0" w:lastColumn="0" w:oddVBand="0" w:evenVBand="0" w:oddHBand="0" w:evenHBand="0" w:firstRowFirstColumn="0" w:firstRowLastColumn="0" w:lastRowFirstColumn="0" w:lastRowLastColumn="0"/>
-                </w:pPr>
-                <w:r>
-                  <w:t>Column Heading</w:t>
-                </w:r>
-              </w:p>
-            </w:tc>
-          </w:sdtContent>
-        </w:sdt>
-      </w:tr>
-      <w:tr>
-        <w:sdt>
-          <w:sdtPr>
-            <w:id w:val="-426806486"/>
-            <w:placeholder>
-              <w:docPart w:val="27C62A84BCEF0B4AB47F273B13EFDE63"/>
-            </w:placeholder>
-            <w:temporary/>
-            <w:showingPlcHdr/>
-            <w15:appearance w15:val="hidden"/>
-          </w:sdtPr>
-          <w:sdtEndPr/>
-          <w:sdtContent>
-            <w:tc>
-              <w:tcPr>
-                <w:cnfStyle w:val="001000000000" w:firstRow="0" w:lastRow="0" w:firstColumn="1" w:lastColumn="0" w:oddVBand="0" w:evenVBand="0" w:oddHBand="0" w:evenHBand="0" w:firstRowFirstColumn="0" w:firstRowLastColumn="0" w:lastRowFirstColumn="0" w:lastRowLastColumn="0"/>
-                <w:tcW w:w="3187" w:type="dxa"/>
-              </w:tcPr>
-              <w:p>
-                <w:r>
-                  <w:t>Row Heading</w:t>
-                </w:r>
-              </w:p>
-            </w:tc>
-          </w:sdtContent>
-        </w:sdt>
-        <w:sdt>
-          <w:sdtPr>
-            <w:id w:val="-91939099"/>
-            <w:placeholder>
-              <w:docPart w:val="F032211A0A41F448A4603AC56E199419"/>
-            </w:placeholder>
-            <w:temporary/>
-            <w:showingPlcHdr/>
-            <w15:appearance w15:val="hidden"/>
-          </w:sdtPr>
-          <w:sdtEndPr/>
-          <w:sdtContent>
-            <w:tc>
-              <w:tcPr>
-                <w:tcW w:w="3187" w:type="dxa"/>
-              </w:tcPr>
-              <w:p>
-                <w:pPr>
-                  <w:cnfStyle w:val="000000000000" w:firstRow="0" w:lastRow="0" w:firstColumn="0" w:lastColumn="0" w:oddVBand="0" w:evenVBand="0" w:oddHBand="0" w:evenHBand="0" w:firstRowFirstColumn="0" w:firstRowLastColumn="0" w:lastRowFirstColumn="0" w:lastRowLastColumn="0"/>
-                </w:pPr>
-                <w:r>
-                  <w:t>Text</w:t>
-                </w:r>
-              </w:p>
-            </w:tc>
-          </w:sdtContent>
-        </w:sdt>
-        <w:sdt>
-          <w:sdtPr>
-            <w:id w:val="1315679772"/>
-            <w:placeholder>
-              <w:docPart w:val="49B4304D422ADD499D4B399BDF909040"/>
-            </w:placeholder>
-            <w:temporary/>
-            <w:showingPlcHdr/>
-            <w15:appearance w15:val="hidden"/>
-          </w:sdtPr>
-          <w:sdtEndPr/>
-          <w:sdtContent>
-            <w:tc>
-              <w:tcPr>
-                <w:tcW w:w="3188" w:type="dxa"/>
-              </w:tcPr>
-              <w:p>
-                <w:pPr>
-                  <w:cnfStyle w:val="000000000000" w:firstRow="0" w:lastRow="0" w:firstColumn="0" w:lastColumn="0" w:oddVBand="0" w:evenVBand="0" w:oddHBand="0" w:evenHBand="0" w:firstRowFirstColumn="0" w:firstRowLastColumn="0" w:lastRowFirstColumn="0" w:lastRowLastColumn="0"/>
-                </w:pPr>
-                <w:r>
-                  <w:t>123.45</w:t>
-                </w:r>
-              </w:p>
-            </w:tc>
-          </w:sdtContent>
-        </w:sdt>
-      </w:tr>
-      <w:tr>
-        <w:sdt>
-          <w:sdtPr>
-            <w:id w:val="1675531066"/>
-            <w:placeholder>
-              <w:docPart w:val="4FC1338AF91D634FA856E933EC811B18"/>
-            </w:placeholder>
-            <w:temporary/>
-            <w:showingPlcHdr/>
-            <w15:appearance w15:val="hidden"/>
-          </w:sdtPr>
-          <w:sdtEndPr/>
-          <w:sdtContent>
-            <w:tc>
-              <w:tcPr>
-                <w:cnfStyle w:val="001000000000" w:firstRow="0" w:lastRow="0" w:firstColumn="1" w:lastColumn="0" w:oddVBand="0" w:evenVBand="0" w:oddHBand="0" w:evenHBand="0" w:firstRowFirstColumn="0" w:firstRowLastColumn="0" w:lastRowFirstColumn="0" w:lastRowLastColumn="0"/>
-                <w:tcW w:w="3187" w:type="dxa"/>
-              </w:tcPr>
-              <w:p>
-                <w:r>
-                  <w:t>Row Heading</w:t>
-                </w:r>
-              </w:p>
-            </w:tc>
-          </w:sdtContent>
-        </w:sdt>
-        <w:sdt>
-          <w:sdtPr>
-            <w:id w:val="-1841530532"/>
-            <w:placeholder>
-              <w:docPart w:val="F021FFC75C407142BB08A09BAA589039"/>
-            </w:placeholder>
-            <w:temporary/>
-            <w:showingPlcHdr/>
-            <w15:appearance w15:val="hidden"/>
-          </w:sdtPr>
-          <w:sdtEndPr/>
-          <w:sdtContent>
-            <w:tc>
-              <w:tcPr>
-                <w:tcW w:w="3187" w:type="dxa"/>
-              </w:tcPr>
-              <w:p>
-                <w:pPr>
-                  <w:cnfStyle w:val="000000000000" w:firstRow="0" w:lastRow="0" w:firstColumn="0" w:lastColumn="0" w:oddVBand="0" w:evenVBand="0" w:oddHBand="0" w:evenHBand="0" w:firstRowFirstColumn="0" w:firstRowLastColumn="0" w:lastRowFirstColumn="0" w:lastRowLastColumn="0"/>
-                </w:pPr>
-                <w:r>
-                  <w:t>Text</w:t>
-                </w:r>
-              </w:p>
-            </w:tc>
-          </w:sdtContent>
-        </w:sdt>
-        <w:sdt>
-          <w:sdtPr>
-            <w:id w:val="-800923244"/>
-            <w:placeholder>
-              <w:docPart w:val="1113F2E4C02E2543A9C78FD9AAE56C6E"/>
-            </w:placeholder>
-            <w:temporary/>
-            <w:showingPlcHdr/>
-            <w15:appearance w15:val="hidden"/>
-          </w:sdtPr>
-          <w:sdtEndPr/>
-          <w:sdtContent>
-            <w:tc>
-              <w:tcPr>
-                <w:tcW w:w="3188" w:type="dxa"/>
-              </w:tcPr>
-              <w:p>
-                <w:pPr>
-                  <w:cnfStyle w:val="000000000000" w:firstRow="0" w:lastRow="0" w:firstColumn="0" w:lastColumn="0" w:oddVBand="0" w:evenVBand="0" w:oddHBand="0" w:evenHBand="0" w:firstRowFirstColumn="0" w:firstRowLastColumn="0" w:lastRowFirstColumn="0" w:lastRowLastColumn="0"/>
-                </w:pPr>
-                <w:r>
-                  <w:t>123.45</w:t>
-                </w:r>
-              </w:p>
-            </w:tc>
-          </w:sdtContent>
-        </w:sdt>
-      </w:tr>
-      <w:tr>
-        <w:tc>
-          <w:tcPr>
-            <w:cnfStyle w:val="001000000000" w:firstRow="0" w:lastRow="0" w:firstColumn="1" w:lastColumn="0" w:oddVBand="0" w:evenVBand="0" w:oddHBand="0" w:evenHBand="0" w:firstRowFirstColumn="0" w:firstRowLastColumn="0" w:lastRowFirstColumn="0" w:lastRowLastColumn="0"/>
-            <w:tcW w:w="3187" w:type="dxa"/>
-          </w:tcPr>
-          <w:p/>
-        </w:tc>
-        <w:tc>
-          <w:tcPr>
-            <w:tcW w:w="3187" w:type="dxa"/>
-          </w:tcPr>
-          <w:p>
-            <w:pPr>
-              <w:cnfStyle w:val="000000000000" w:firstRow="0" w:lastRow="0" w:firstColumn="0" w:lastColumn="0" w:oddVBand="0" w:evenVBand="0" w:oddHBand="0" w:evenHBand="0" w:firstRowFirstColumn="0" w:firstRowLastColumn="0" w:lastRowFirstColumn="0" w:lastRowLastColumn="0"/>
-            </w:pPr>
-          </w:p>
-        </w:tc>
-        <w:tc>
-          <w:tcPr>
-            <w:tcW w:w="3188" w:type="dxa"/>
-          </w:tcPr>
-          <w:p>
-            <w:pPr>
-              <w:cnfStyle w:val="000000000000" w:firstRow="0" w:lastRow="0" w:firstColumn="0" w:lastColumn="0" w:oddVBand="0" w:evenVBand="0" w:oddHBand="0" w:evenHBand="0" w:firstRowFirstColumn="0" w:firstRowLastColumn="0" w:lastRowFirstColumn="0" w:lastRowLastColumn="0"/>
-            </w:pPr>
-          </w:p>
-        </w:tc>
-      </w:tr>
-    </w:tbl>
-    <w:p/>
+    <w:p>
+      <w:r>
+        <w:t>We have developed our version of the popular game “Tamagotchi”. In our version, you have your own pet</w:t>
+      </w:r>
+      <w:r>
+        <w:t>, Spoody,</w:t>
+      </w:r>
+      <w:r>
+        <w:t xml:space="preserve"> that you can care for by feeding it, playing with it or letting him go to sleep. It’s a very high-stakes game, since if you aren’t careful enough your </w:t>
+      </w:r>
+      <w:r>
+        <w:t>Spoody</w:t>
+      </w:r>
+      <w:r>
+        <w:t xml:space="preserve"> might die! But, on the other hand, if you are mindful of your actions and you care for it properly, you can win the game by turning your Spider</w:t>
+      </w:r>
+      <w:r>
+        <w:t>-</w:t>
+      </w:r>
+      <w:r>
+        <w:t xml:space="preserve">man </w:t>
+      </w:r>
+      <w:r>
+        <w:t>into</w:t>
+      </w:r>
+      <w:r>
+        <w:t xml:space="preserve"> a Spider-angel! </w:t>
+      </w:r>
+    </w:p>
+    <w:p>
+      <w:pPr>
+        <w:pStyle w:val="Heading2"/>
+      </w:pPr>
+      <w:r>
+        <w:t>Technical achievements</w:t>
+      </w:r>
+    </w:p>
+    <w:p>
+      <w:pPr>
+        <w:pStyle w:val="ListParagraph"/>
+        <w:numPr>
+          <w:ilvl w:val="0"/>
+          <w:numId w:val="18"/>
+        </w:numPr>
+      </w:pPr>
+      <w:r>
+        <w:t>Designed and implemented a state machine for the game</w:t>
+      </w:r>
+    </w:p>
+    <w:p>
+      <w:pPr>
+        <w:pStyle w:val="ListParagraph"/>
+        <w:numPr>
+          <w:ilvl w:val="0"/>
+          <w:numId w:val="18"/>
+        </w:numPr>
+      </w:pPr>
+      <w:r>
+        <w:t>Implemented button press handlers that change the state of the game</w:t>
+      </w:r>
+    </w:p>
+    <w:p>
+      <w:pPr>
+        <w:pStyle w:val="ListParagraph"/>
+        <w:numPr>
+          <w:ilvl w:val="0"/>
+          <w:numId w:val="18"/>
+        </w:numPr>
+      </w:pPr>
+      <w:r>
+        <w:t>Used multithreading to update the score, show the animations and handle button presses simultaneously</w:t>
+      </w:r>
+    </w:p>
+    <w:p>
+      <w:pPr>
+        <w:pStyle w:val="ListParagraph"/>
+        <w:numPr>
+          <w:ilvl w:val="0"/>
+          <w:numId w:val="18"/>
+        </w:numPr>
+      </w:pPr>
+      <w:r>
+        <w:lastRenderedPageBreak/>
+        <w:t>Created pixel art Spiderman animations</w:t>
+      </w:r>
+    </w:p>
+    <w:p>
+      <w:pPr>
+        <w:pStyle w:val="ListParagraph"/>
+        <w:numPr>
+          <w:ilvl w:val="0"/>
+          <w:numId w:val="18"/>
+        </w:numPr>
+      </w:pPr>
+      <w:r>
+        <w:t>Wrote a website for viewing the scores</w:t>
+      </w:r>
+    </w:p>
+    <w:p>
+      <w:pPr>
+        <w:pStyle w:val="ListParagraph"/>
+        <w:numPr>
+          <w:ilvl w:val="0"/>
+          <w:numId w:val="18"/>
+        </w:numPr>
+      </w:pPr>
+      <w:r>
+        <w:t>Implemented submission of your score to an online leaderboard</w:t>
+      </w:r>
+    </w:p>
+    <w:p>
+      <w:pPr>
+        <w:pStyle w:val="ListParagraph"/>
+        <w:numPr>
+          <w:ilvl w:val="0"/>
+          <w:numId w:val="21"/>
+        </w:numPr>
+      </w:pPr>
+      <w:r>
+        <w:t>Temperature detection that influences the game state</w:t>
+      </w:r>
+      <w:bookmarkStart w:id="0" w:name="_GoBack"/>
+      <w:bookmarkEnd w:id="0"/>
+    </w:p>
     <w:sectPr>
       <w:footerReference w:type="default" r:id="rId7"/>
       <w:pgSz w:w="12240" w:h="15840"/>
@@ -902,6 +708,230 @@
     </w:lvl>
   </w:abstractNum>
   <w:abstractNum w:abstractNumId="10" w15:restartNumberingAfterBreak="0">
+    <w:nsid w:val="19F335C2"/>
+    <w:multiLevelType w:val="hybridMultilevel"/>
+    <w:tmpl w:val="36A816DA"/>
+    <w:lvl w:ilvl="0" w:tplc="25DE0FB2">
+      <w:numFmt w:val="bullet"/>
+      <w:lvlText w:val="-"/>
+      <w:lvlJc w:val="left"/>
+      <w:pPr>
+        <w:ind w:left="720" w:hanging="360"/>
+      </w:pPr>
+      <w:rPr>
+        <w:rFonts w:ascii="Times New Roman" w:eastAsiaTheme="minorHAnsi" w:hAnsi="Times New Roman" w:cs="Times New Roman" w:hint="default"/>
+      </w:rPr>
+    </w:lvl>
+    <w:lvl w:ilvl="1" w:tplc="04090003" w:tentative="1">
+      <w:start w:val="1"/>
+      <w:numFmt w:val="bullet"/>
+      <w:lvlText w:val="o"/>
+      <w:lvlJc w:val="left"/>
+      <w:pPr>
+        <w:ind w:left="1440" w:hanging="360"/>
+      </w:pPr>
+      <w:rPr>
+        <w:rFonts w:ascii="Courier New" w:hAnsi="Courier New" w:cs="Courier New" w:hint="default"/>
+      </w:rPr>
+    </w:lvl>
+    <w:lvl w:ilvl="2" w:tplc="04090005" w:tentative="1">
+      <w:start w:val="1"/>
+      <w:numFmt w:val="bullet"/>
+      <w:lvlText w:val=""/>
+      <w:lvlJc w:val="left"/>
+      <w:pPr>
+        <w:ind w:left="2160" w:hanging="360"/>
+      </w:pPr>
+      <w:rPr>
+        <w:rFonts w:ascii="Wingdings" w:hAnsi="Wingdings" w:hint="default"/>
+      </w:rPr>
+    </w:lvl>
+    <w:lvl w:ilvl="3" w:tplc="04090001" w:tentative="1">
+      <w:start w:val="1"/>
+      <w:numFmt w:val="bullet"/>
+      <w:lvlText w:val=""/>
+      <w:lvlJc w:val="left"/>
+      <w:pPr>
+        <w:ind w:left="2880" w:hanging="360"/>
+      </w:pPr>
+      <w:rPr>
+        <w:rFonts w:ascii="Symbol" w:hAnsi="Symbol" w:hint="default"/>
+      </w:rPr>
+    </w:lvl>
+    <w:lvl w:ilvl="4" w:tplc="04090003" w:tentative="1">
+      <w:start w:val="1"/>
+      <w:numFmt w:val="bullet"/>
+      <w:lvlText w:val="o"/>
+      <w:lvlJc w:val="left"/>
+      <w:pPr>
+        <w:ind w:left="3600" w:hanging="360"/>
+      </w:pPr>
+      <w:rPr>
+        <w:rFonts w:ascii="Courier New" w:hAnsi="Courier New" w:cs="Courier New" w:hint="default"/>
+      </w:rPr>
+    </w:lvl>
+    <w:lvl w:ilvl="5" w:tplc="04090005" w:tentative="1">
+      <w:start w:val="1"/>
+      <w:numFmt w:val="bullet"/>
+      <w:lvlText w:val=""/>
+      <w:lvlJc w:val="left"/>
+      <w:pPr>
+        <w:ind w:left="4320" w:hanging="360"/>
+      </w:pPr>
+      <w:rPr>
+        <w:rFonts w:ascii="Wingdings" w:hAnsi="Wingdings" w:hint="default"/>
+      </w:rPr>
+    </w:lvl>
+    <w:lvl w:ilvl="6" w:tplc="04090001" w:tentative="1">
+      <w:start w:val="1"/>
+      <w:numFmt w:val="bullet"/>
+      <w:lvlText w:val=""/>
+      <w:lvlJc w:val="left"/>
+      <w:pPr>
+        <w:ind w:left="5040" w:hanging="360"/>
+      </w:pPr>
+      <w:rPr>
+        <w:rFonts w:ascii="Symbol" w:hAnsi="Symbol" w:hint="default"/>
+      </w:rPr>
+    </w:lvl>
+    <w:lvl w:ilvl="7" w:tplc="04090003" w:tentative="1">
+      <w:start w:val="1"/>
+      <w:numFmt w:val="bullet"/>
+      <w:lvlText w:val="o"/>
+      <w:lvlJc w:val="left"/>
+      <w:pPr>
+        <w:ind w:left="5760" w:hanging="360"/>
+      </w:pPr>
+      <w:rPr>
+        <w:rFonts w:ascii="Courier New" w:hAnsi="Courier New" w:cs="Courier New" w:hint="default"/>
+      </w:rPr>
+    </w:lvl>
+    <w:lvl w:ilvl="8" w:tplc="04090005" w:tentative="1">
+      <w:start w:val="1"/>
+      <w:numFmt w:val="bullet"/>
+      <w:lvlText w:val=""/>
+      <w:lvlJc w:val="left"/>
+      <w:pPr>
+        <w:ind w:left="6480" w:hanging="360"/>
+      </w:pPr>
+      <w:rPr>
+        <w:rFonts w:ascii="Wingdings" w:hAnsi="Wingdings" w:hint="default"/>
+      </w:rPr>
+    </w:lvl>
+  </w:abstractNum>
+  <w:abstractNum w:abstractNumId="11" w15:restartNumberingAfterBreak="0">
+    <w:nsid w:val="21E220C1"/>
+    <w:multiLevelType w:val="hybridMultilevel"/>
+    <w:tmpl w:val="73DAF9E6"/>
+    <w:lvl w:ilvl="0" w:tplc="25DE0FB2">
+      <w:numFmt w:val="bullet"/>
+      <w:lvlText w:val="-"/>
+      <w:lvlJc w:val="left"/>
+      <w:pPr>
+        <w:ind w:left="720" w:hanging="360"/>
+      </w:pPr>
+      <w:rPr>
+        <w:rFonts w:ascii="Times New Roman" w:eastAsiaTheme="minorHAnsi" w:hAnsi="Times New Roman" w:cs="Times New Roman" w:hint="default"/>
+      </w:rPr>
+    </w:lvl>
+    <w:lvl w:ilvl="1" w:tplc="04090003" w:tentative="1">
+      <w:start w:val="1"/>
+      <w:numFmt w:val="bullet"/>
+      <w:lvlText w:val="o"/>
+      <w:lvlJc w:val="left"/>
+      <w:pPr>
+        <w:ind w:left="1440" w:hanging="360"/>
+      </w:pPr>
+      <w:rPr>
+        <w:rFonts w:ascii="Courier New" w:hAnsi="Courier New" w:cs="Courier New" w:hint="default"/>
+      </w:rPr>
+    </w:lvl>
+    <w:lvl w:ilvl="2" w:tplc="04090005" w:tentative="1">
+      <w:start w:val="1"/>
+      <w:numFmt w:val="bullet"/>
+      <w:lvlText w:val=""/>
+      <w:lvlJc w:val="left"/>
+      <w:pPr>
+        <w:ind w:left="2160" w:hanging="360"/>
+      </w:pPr>
+      <w:rPr>
+        <w:rFonts w:ascii="Wingdings" w:hAnsi="Wingdings" w:hint="default"/>
+      </w:rPr>
+    </w:lvl>
+    <w:lvl w:ilvl="3" w:tplc="04090001" w:tentative="1">
+      <w:start w:val="1"/>
+      <w:numFmt w:val="bullet"/>
+      <w:lvlText w:val=""/>
+      <w:lvlJc w:val="left"/>
+      <w:pPr>
+        <w:ind w:left="2880" w:hanging="360"/>
+      </w:pPr>
+      <w:rPr>
+        <w:rFonts w:ascii="Symbol" w:hAnsi="Symbol" w:hint="default"/>
+      </w:rPr>
+    </w:lvl>
+    <w:lvl w:ilvl="4" w:tplc="04090003" w:tentative="1">
+      <w:start w:val="1"/>
+      <w:numFmt w:val="bullet"/>
+      <w:lvlText w:val="o"/>
+      <w:lvlJc w:val="left"/>
+      <w:pPr>
+        <w:ind w:left="3600" w:hanging="360"/>
+      </w:pPr>
+      <w:rPr>
+        <w:rFonts w:ascii="Courier New" w:hAnsi="Courier New" w:cs="Courier New" w:hint="default"/>
+      </w:rPr>
+    </w:lvl>
+    <w:lvl w:ilvl="5" w:tplc="04090005" w:tentative="1">
+      <w:start w:val="1"/>
+      <w:numFmt w:val="bullet"/>
+      <w:lvlText w:val=""/>
+      <w:lvlJc w:val="left"/>
+      <w:pPr>
+        <w:ind w:left="4320" w:hanging="360"/>
+      </w:pPr>
+      <w:rPr>
+        <w:rFonts w:ascii="Wingdings" w:hAnsi="Wingdings" w:hint="default"/>
+      </w:rPr>
+    </w:lvl>
+    <w:lvl w:ilvl="6" w:tplc="04090001" w:tentative="1">
+      <w:start w:val="1"/>
+      <w:numFmt w:val="bullet"/>
+      <w:lvlText w:val=""/>
+      <w:lvlJc w:val="left"/>
+      <w:pPr>
+        <w:ind w:left="5040" w:hanging="360"/>
+      </w:pPr>
+      <w:rPr>
+        <w:rFonts w:ascii="Symbol" w:hAnsi="Symbol" w:hint="default"/>
+      </w:rPr>
+    </w:lvl>
+    <w:lvl w:ilvl="7" w:tplc="04090003" w:tentative="1">
+      <w:start w:val="1"/>
+      <w:numFmt w:val="bullet"/>
+      <w:lvlText w:val="o"/>
+      <w:lvlJc w:val="left"/>
+      <w:pPr>
+        <w:ind w:left="5760" w:hanging="360"/>
+      </w:pPr>
+      <w:rPr>
+        <w:rFonts w:ascii="Courier New" w:hAnsi="Courier New" w:cs="Courier New" w:hint="default"/>
+      </w:rPr>
+    </w:lvl>
+    <w:lvl w:ilvl="8" w:tplc="04090005" w:tentative="1">
+      <w:start w:val="1"/>
+      <w:numFmt w:val="bullet"/>
+      <w:lvlText w:val=""/>
+      <w:lvlJc w:val="left"/>
+      <w:pPr>
+        <w:ind w:left="6480" w:hanging="360"/>
+      </w:pPr>
+      <w:rPr>
+        <w:rFonts w:ascii="Wingdings" w:hAnsi="Wingdings" w:hint="default"/>
+      </w:rPr>
+    </w:lvl>
+  </w:abstractNum>
+  <w:abstractNum w:abstractNumId="12" w15:restartNumberingAfterBreak="0">
     <w:nsid w:val="22957834"/>
     <w:multiLevelType w:val="hybridMultilevel"/>
     <w:tmpl w:val="64709B02"/>
@@ -1016,7 +1046,7 @@
       </w:rPr>
     </w:lvl>
   </w:abstractNum>
-  <w:abstractNum w:abstractNumId="11" w15:restartNumberingAfterBreak="0">
+  <w:abstractNum w:abstractNumId="13" w15:restartNumberingAfterBreak="0">
     <w:nsid w:val="46C82C9A"/>
     <w:multiLevelType w:val="hybridMultilevel"/>
     <w:tmpl w:val="63F07864"/>
@@ -1132,7 +1162,7 @@
       </w:rPr>
     </w:lvl>
   </w:abstractNum>
-  <w:abstractNum w:abstractNumId="12" w15:restartNumberingAfterBreak="0">
+  <w:abstractNum w:abstractNumId="14" w15:restartNumberingAfterBreak="0">
     <w:nsid w:val="49BC0320"/>
     <w:multiLevelType w:val="hybridMultilevel"/>
     <w:tmpl w:val="DC3C7298"/>
@@ -1247,7 +1277,7 @@
       </w:rPr>
     </w:lvl>
   </w:abstractNum>
-  <w:abstractNum w:abstractNumId="13" w15:restartNumberingAfterBreak="0">
+  <w:abstractNum w:abstractNumId="15" w15:restartNumberingAfterBreak="0">
     <w:nsid w:val="52083510"/>
     <w:multiLevelType w:val="hybridMultilevel"/>
     <w:tmpl w:val="BE6E19F6"/>
@@ -1366,7 +1396,7 @@
       </w:rPr>
     </w:lvl>
   </w:abstractNum>
-  <w:abstractNum w:abstractNumId="14" w15:restartNumberingAfterBreak="0">
+  <w:abstractNum w:abstractNumId="16" w15:restartNumberingAfterBreak="0">
     <w:nsid w:val="5B226C1F"/>
     <w:multiLevelType w:val="hybridMultilevel"/>
     <w:tmpl w:val="49ACD974"/>
@@ -1481,7 +1511,7 @@
       </w:rPr>
     </w:lvl>
   </w:abstractNum>
-  <w:abstractNum w:abstractNumId="15" w15:restartNumberingAfterBreak="0">
+  <w:abstractNum w:abstractNumId="17" w15:restartNumberingAfterBreak="0">
     <w:nsid w:val="5B436E5C"/>
     <w:multiLevelType w:val="hybridMultilevel"/>
     <w:tmpl w:val="9A428080"/>
@@ -1593,7 +1623,121 @@
       </w:rPr>
     </w:lvl>
   </w:abstractNum>
-  <w:abstractNum w:abstractNumId="16" w15:restartNumberingAfterBreak="0">
+  <w:abstractNum w:abstractNumId="18" w15:restartNumberingAfterBreak="0">
+    <w:nsid w:val="5E0F4062"/>
+    <w:multiLevelType w:val="hybridMultilevel"/>
+    <w:tmpl w:val="6D3AE664"/>
+    <w:lvl w:ilvl="0" w:tplc="25DE0FB2">
+      <w:numFmt w:val="bullet"/>
+      <w:lvlText w:val="-"/>
+      <w:lvlJc w:val="left"/>
+      <w:pPr>
+        <w:ind w:left="850" w:hanging="360"/>
+      </w:pPr>
+      <w:rPr>
+        <w:rFonts w:ascii="Times New Roman" w:eastAsiaTheme="minorHAnsi" w:hAnsi="Times New Roman" w:cs="Times New Roman" w:hint="default"/>
+        <w:color w:val="000000" w:themeColor="text1"/>
+        <w:w w:val="100"/>
+      </w:rPr>
+    </w:lvl>
+    <w:lvl w:ilvl="1" w:tplc="04090003">
+      <w:start w:val="1"/>
+      <w:numFmt w:val="bullet"/>
+      <w:lvlText w:val="o"/>
+      <w:lvlJc w:val="left"/>
+      <w:pPr>
+        <w:ind w:left="1440" w:hanging="360"/>
+      </w:pPr>
+      <w:rPr>
+        <w:rFonts w:ascii="Courier New" w:hAnsi="Courier New" w:cs="Courier New" w:hint="default"/>
+      </w:rPr>
+    </w:lvl>
+    <w:lvl w:ilvl="2" w:tplc="04090005" w:tentative="1">
+      <w:start w:val="1"/>
+      <w:numFmt w:val="bullet"/>
+      <w:lvlText w:val=""/>
+      <w:lvlJc w:val="left"/>
+      <w:pPr>
+        <w:ind w:left="2160" w:hanging="360"/>
+      </w:pPr>
+      <w:rPr>
+        <w:rFonts w:ascii="Wingdings" w:hAnsi="Wingdings" w:hint="default"/>
+      </w:rPr>
+    </w:lvl>
+    <w:lvl w:ilvl="3" w:tplc="04090001" w:tentative="1">
+      <w:start w:val="1"/>
+      <w:numFmt w:val="bullet"/>
+      <w:lvlText w:val=""/>
+      <w:lvlJc w:val="left"/>
+      <w:pPr>
+        <w:ind w:left="2880" w:hanging="360"/>
+      </w:pPr>
+      <w:rPr>
+        <w:rFonts w:ascii="Symbol" w:hAnsi="Symbol" w:hint="default"/>
+      </w:rPr>
+    </w:lvl>
+    <w:lvl w:ilvl="4" w:tplc="04090003" w:tentative="1">
+      <w:start w:val="1"/>
+      <w:numFmt w:val="bullet"/>
+      <w:lvlText w:val="o"/>
+      <w:lvlJc w:val="left"/>
+      <w:pPr>
+        <w:ind w:left="3600" w:hanging="360"/>
+      </w:pPr>
+      <w:rPr>
+        <w:rFonts w:ascii="Courier New" w:hAnsi="Courier New" w:cs="Courier New" w:hint="default"/>
+      </w:rPr>
+    </w:lvl>
+    <w:lvl w:ilvl="5" w:tplc="04090005" w:tentative="1">
+      <w:start w:val="1"/>
+      <w:numFmt w:val="bullet"/>
+      <w:lvlText w:val=""/>
+      <w:lvlJc w:val="left"/>
+      <w:pPr>
+        <w:ind w:left="4320" w:hanging="360"/>
+      </w:pPr>
+      <w:rPr>
+        <w:rFonts w:ascii="Wingdings" w:hAnsi="Wingdings" w:hint="default"/>
+      </w:rPr>
+    </w:lvl>
+    <w:lvl w:ilvl="6" w:tplc="04090001" w:tentative="1">
+      <w:start w:val="1"/>
+      <w:numFmt w:val="bullet"/>
+      <w:lvlText w:val=""/>
+      <w:lvlJc w:val="left"/>
+      <w:pPr>
+        <w:ind w:left="5040" w:hanging="360"/>
+      </w:pPr>
+      <w:rPr>
+        <w:rFonts w:ascii="Symbol" w:hAnsi="Symbol" w:hint="default"/>
+      </w:rPr>
+    </w:lvl>
+    <w:lvl w:ilvl="7" w:tplc="04090003" w:tentative="1">
+      <w:start w:val="1"/>
+      <w:numFmt w:val="bullet"/>
+      <w:lvlText w:val="o"/>
+      <w:lvlJc w:val="left"/>
+      <w:pPr>
+        <w:ind w:left="5760" w:hanging="360"/>
+      </w:pPr>
+      <w:rPr>
+        <w:rFonts w:ascii="Courier New" w:hAnsi="Courier New" w:cs="Courier New" w:hint="default"/>
+      </w:rPr>
+    </w:lvl>
+    <w:lvl w:ilvl="8" w:tplc="04090005" w:tentative="1">
+      <w:start w:val="1"/>
+      <w:numFmt w:val="bullet"/>
+      <w:lvlText w:val=""/>
+      <w:lvlJc w:val="left"/>
+      <w:pPr>
+        <w:ind w:left="6480" w:hanging="360"/>
+      </w:pPr>
+      <w:rPr>
+        <w:rFonts w:ascii="Wingdings" w:hAnsi="Wingdings" w:hint="default"/>
+      </w:rPr>
+    </w:lvl>
+  </w:abstractNum>
+  <w:abstractNum w:abstractNumId="19" w15:restartNumberingAfterBreak="0">
     <w:nsid w:val="6C901CF9"/>
     <w:multiLevelType w:val="hybridMultilevel"/>
     <w:tmpl w:val="2F4A75D8"/>
@@ -1678,22 +1822,137 @@
       <w:pPr>
         <w:ind w:left="6480" w:hanging="180"/>
       </w:pPr>
+    </w:lvl>
+  </w:abstractNum>
+  <w:abstractNum w:abstractNumId="20" w15:restartNumberingAfterBreak="0">
+    <w:nsid w:val="71C3174C"/>
+    <w:multiLevelType w:val="hybridMultilevel"/>
+    <w:tmpl w:val="F808D004"/>
+    <w:lvl w:ilvl="0" w:tplc="0409000F">
+      <w:start w:val="1"/>
+      <w:numFmt w:val="decimal"/>
+      <w:lvlText w:val="%1."/>
+      <w:lvlJc w:val="left"/>
+      <w:pPr>
+        <w:ind w:left="850" w:hanging="360"/>
+      </w:pPr>
+      <w:rPr>
+        <w:rFonts w:hint="default"/>
+        <w:color w:val="000000" w:themeColor="text1"/>
+        <w:w w:val="100"/>
+      </w:rPr>
+    </w:lvl>
+    <w:lvl w:ilvl="1" w:tplc="04090003">
+      <w:start w:val="1"/>
+      <w:numFmt w:val="bullet"/>
+      <w:lvlText w:val="o"/>
+      <w:lvlJc w:val="left"/>
+      <w:pPr>
+        <w:ind w:left="1440" w:hanging="360"/>
+      </w:pPr>
+      <w:rPr>
+        <w:rFonts w:ascii="Courier New" w:hAnsi="Courier New" w:cs="Courier New" w:hint="default"/>
+      </w:rPr>
+    </w:lvl>
+    <w:lvl w:ilvl="2" w:tplc="04090005" w:tentative="1">
+      <w:start w:val="1"/>
+      <w:numFmt w:val="bullet"/>
+      <w:lvlText w:val=""/>
+      <w:lvlJc w:val="left"/>
+      <w:pPr>
+        <w:ind w:left="2160" w:hanging="360"/>
+      </w:pPr>
+      <w:rPr>
+        <w:rFonts w:ascii="Wingdings" w:hAnsi="Wingdings" w:hint="default"/>
+      </w:rPr>
+    </w:lvl>
+    <w:lvl w:ilvl="3" w:tplc="04090001" w:tentative="1">
+      <w:start w:val="1"/>
+      <w:numFmt w:val="bullet"/>
+      <w:lvlText w:val=""/>
+      <w:lvlJc w:val="left"/>
+      <w:pPr>
+        <w:ind w:left="2880" w:hanging="360"/>
+      </w:pPr>
+      <w:rPr>
+        <w:rFonts w:ascii="Symbol" w:hAnsi="Symbol" w:hint="default"/>
+      </w:rPr>
+    </w:lvl>
+    <w:lvl w:ilvl="4" w:tplc="04090003" w:tentative="1">
+      <w:start w:val="1"/>
+      <w:numFmt w:val="bullet"/>
+      <w:lvlText w:val="o"/>
+      <w:lvlJc w:val="left"/>
+      <w:pPr>
+        <w:ind w:left="3600" w:hanging="360"/>
+      </w:pPr>
+      <w:rPr>
+        <w:rFonts w:ascii="Courier New" w:hAnsi="Courier New" w:cs="Courier New" w:hint="default"/>
+      </w:rPr>
+    </w:lvl>
+    <w:lvl w:ilvl="5" w:tplc="04090005" w:tentative="1">
+      <w:start w:val="1"/>
+      <w:numFmt w:val="bullet"/>
+      <w:lvlText w:val=""/>
+      <w:lvlJc w:val="left"/>
+      <w:pPr>
+        <w:ind w:left="4320" w:hanging="360"/>
+      </w:pPr>
+      <w:rPr>
+        <w:rFonts w:ascii="Wingdings" w:hAnsi="Wingdings" w:hint="default"/>
+      </w:rPr>
+    </w:lvl>
+    <w:lvl w:ilvl="6" w:tplc="04090001" w:tentative="1">
+      <w:start w:val="1"/>
+      <w:numFmt w:val="bullet"/>
+      <w:lvlText w:val=""/>
+      <w:lvlJc w:val="left"/>
+      <w:pPr>
+        <w:ind w:left="5040" w:hanging="360"/>
+      </w:pPr>
+      <w:rPr>
+        <w:rFonts w:ascii="Symbol" w:hAnsi="Symbol" w:hint="default"/>
+      </w:rPr>
+    </w:lvl>
+    <w:lvl w:ilvl="7" w:tplc="04090003" w:tentative="1">
+      <w:start w:val="1"/>
+      <w:numFmt w:val="bullet"/>
+      <w:lvlText w:val="o"/>
+      <w:lvlJc w:val="left"/>
+      <w:pPr>
+        <w:ind w:left="5760" w:hanging="360"/>
+      </w:pPr>
+      <w:rPr>
+        <w:rFonts w:ascii="Courier New" w:hAnsi="Courier New" w:cs="Courier New" w:hint="default"/>
+      </w:rPr>
+    </w:lvl>
+    <w:lvl w:ilvl="8" w:tplc="04090005" w:tentative="1">
+      <w:start w:val="1"/>
+      <w:numFmt w:val="bullet"/>
+      <w:lvlText w:val=""/>
+      <w:lvlJc w:val="left"/>
+      <w:pPr>
+        <w:ind w:left="6480" w:hanging="360"/>
+      </w:pPr>
+      <w:rPr>
+        <w:rFonts w:ascii="Wingdings" w:hAnsi="Wingdings" w:hint="default"/>
+      </w:rPr>
     </w:lvl>
   </w:abstractNum>
   <w:num w:numId="1">
     <w:abstractNumId w:val="9"/>
   </w:num>
   <w:num w:numId="2">
-    <w:abstractNumId w:val="11"/>
+    <w:abstractNumId w:val="13"/>
   </w:num>
   <w:num w:numId="3">
+    <w:abstractNumId w:val="16"/>
+  </w:num>
+  <w:num w:numId="4">
     <w:abstractNumId w:val="14"/>
   </w:num>
-  <w:num w:numId="4">
+  <w:num w:numId="5">
     <w:abstractNumId w:val="12"/>
-  </w:num>
-  <w:num w:numId="5">
-    <w:abstractNumId w:val="10"/>
   </w:num>
   <w:num w:numId="6">
     <w:abstractNumId w:val="7"/>
@@ -1723,13 +1982,25 @@
     <w:abstractNumId w:val="0"/>
   </w:num>
   <w:num w:numId="15">
-    <w:abstractNumId w:val="13"/>
+    <w:abstractNumId w:val="15"/>
   </w:num>
   <w:num w:numId="16">
-    <w:abstractNumId w:val="16"/>
+    <w:abstractNumId w:val="19"/>
   </w:num>
   <w:num w:numId="17">
-    <w:abstractNumId w:val="15"/>
+    <w:abstractNumId w:val="17"/>
+  </w:num>
+  <w:num w:numId="18">
+    <w:abstractNumId w:val="10"/>
+  </w:num>
+  <w:num w:numId="19">
+    <w:abstractNumId w:val="20"/>
+  </w:num>
+  <w:num w:numId="20">
+    <w:abstractNumId w:val="18"/>
+  </w:num>
+  <w:num w:numId="21">
+    <w:abstractNumId w:val="11"/>
   </w:num>
 </w:numbering>
 </file>
@@ -2885,1066 +3156,6 @@
 </w:styles>
 </file>
 
-<file path=word/glossary/document.xml><?xml version="1.0" encoding="utf-8"?>
-<w:glossaryDocument xmlns:wpc="http://schemas.microsoft.com/office/word/2010/wordprocessingCanvas" xmlns:cx="http://schemas.microsoft.com/office/drawing/2014/chartex" xmlns:cx1="http://schemas.microsoft.com/office/drawing/2015/9/8/chartex" xmlns:cx2="http://schemas.microsoft.com/office/drawing/2015/10/21/chartex" xmlns:cx3="http://schemas.microsoft.com/office/drawing/2016/5/9/chartex" xmlns:cx4="http://schemas.microsoft.com/office/drawing/2016/5/10/chartex" xmlns:cx5="http://schemas.microsoft.com/office/drawing/2016/5/11/chartex" xmlns:cx6="http://schemas.microsoft.com/office/drawing/2016/5/12/chartex" xmlns:cx7="http://schemas.microsoft.com/office/drawing/2016/5/13/chartex" xmlns:cx8="http://schemas.microsoft.com/office/drawing/2016/5/14/chartex" xmlns:mc="http://schemas.openxmlformats.org/markup-compatibility/2006" xmlns:aink="http://schemas.microsoft.com/office/drawing/2016/ink" xmlns:am3d="http://schemas.microsoft.com/office/drawing/2017/model3d" xmlns:o="urn:schemas-microsoft-com:office:office" xmlns:r="http://schemas.openxmlformats.org/officeDocument/2006/relationships" xmlns:m="http://schemas.openxmlformats.org/officeDocument/2006/math" xmlns:v="urn:schemas-microsoft-com:vml" xmlns:wp14="http://schemas.microsoft.com/office/word/2010/wordprocessingDrawing" xmlns:wp="http://schemas.openxmlformats.org/drawingml/2006/wordprocessingDrawing" xmlns:w10="urn:schemas-microsoft-com:office:word" xmlns:w="http://schemas.openxmlformats.org/wordprocessingml/2006/main" xmlns:w14="http://schemas.microsoft.com/office/word/2010/wordml" xmlns:w15="http://schemas.microsoft.com/office/word/2012/wordml" xmlns:w16cid="http://schemas.microsoft.com/office/word/2016/wordml/cid" xmlns:w16se="http://schemas.microsoft.com/office/word/2015/wordml/symex" xmlns:wpg="http://schemas.microsoft.com/office/word/2010/wordprocessingGroup" xmlns:wpi="http://schemas.microsoft.com/office/word/2010/wordprocessingInk" xmlns:wne="http://schemas.microsoft.com/office/word/2006/wordml" xmlns:wps="http://schemas.microsoft.com/office/word/2010/wordprocessingShape" mc:Ignorable="w14 w15 w16se w16cid wp14">
-  <w:docParts>
-    <w:docPart>
-      <w:docPartPr>
-        <w:name w:val="3F36EE665DDFA248A6778378B75B9951"/>
-        <w:category>
-          <w:name w:val="General"/>
-          <w:gallery w:val="placeholder"/>
-        </w:category>
-        <w:types>
-          <w:type w:val="bbPlcHdr"/>
-        </w:types>
-        <w:behaviors>
-          <w:behavior w:val="content"/>
-        </w:behaviors>
-        <w:guid w:val="{C4BE3EE5-A0BD-5A40-8EC5-F24C92D5C360}"/>
-      </w:docPartPr>
-      <w:docPartBody>
-        <w:p>
-          <w:pPr>
-            <w:pStyle w:val="3F36EE665DDFA248A6778378B75B9951"/>
-          </w:pPr>
-          <w:r>
-            <w:t>Heading 2</w:t>
-          </w:r>
-        </w:p>
-      </w:docPartBody>
-    </w:docPart>
-    <w:docPart>
-      <w:docPartPr>
-        <w:name w:val="0AFF994057A78A458B9A6CC26B2C24EB"/>
-        <w:category>
-          <w:name w:val="General"/>
-          <w:gallery w:val="placeholder"/>
-        </w:category>
-        <w:types>
-          <w:type w:val="bbPlcHdr"/>
-        </w:types>
-        <w:behaviors>
-          <w:behavior w:val="content"/>
-        </w:behaviors>
-        <w:guid w:val="{9335A0E9-8AD2-4445-A8BA-8FC41CA26053}"/>
-      </w:docPartPr>
-      <w:docPartBody>
-        <w:p>
-          <w:pPr>
-            <w:pStyle w:val="0AFF994057A78A458B9A6CC26B2C24EB"/>
-          </w:pPr>
-          <w:r>
-            <w:t>Want to insert a picture from your files or add a shape, text box, or table? You got it! On the Insert tab of the ribbon, ju</w:t>
-          </w:r>
-          <w:r>
-            <w:t>st tap the option you need.</w:t>
-          </w:r>
-        </w:p>
-      </w:docPartBody>
-    </w:docPart>
-    <w:docPart>
-      <w:docPartPr>
-        <w:name w:val="5514533884042E43AA6454C850C543D1"/>
-        <w:category>
-          <w:name w:val="General"/>
-          <w:gallery w:val="placeholder"/>
-        </w:category>
-        <w:types>
-          <w:type w:val="bbPlcHdr"/>
-        </w:types>
-        <w:behaviors>
-          <w:behavior w:val="content"/>
-        </w:behaviors>
-        <w:guid w:val="{8AF80DDD-E83A-C84E-8181-07B0BF4AB837}"/>
-      </w:docPartPr>
-      <w:docPartBody>
-        <w:p>
-          <w:pPr>
-            <w:pStyle w:val="5514533884042E43AA6454C850C543D1"/>
-          </w:pPr>
-          <w:r>
-            <w:t>“Quote”</w:t>
-          </w:r>
-        </w:p>
-      </w:docPartBody>
-    </w:docPart>
-    <w:docPart>
-      <w:docPartPr>
-        <w:name w:val="49FA3D45178306449779B55A0528E590"/>
-        <w:category>
-          <w:name w:val="General"/>
-          <w:gallery w:val="placeholder"/>
-        </w:category>
-        <w:types>
-          <w:type w:val="bbPlcHdr"/>
-        </w:types>
-        <w:behaviors>
-          <w:behavior w:val="content"/>
-        </w:behaviors>
-        <w:guid w:val="{5512E288-CE3C-4A4A-B3BA-FB58DA3D57DF}"/>
-      </w:docPartPr>
-      <w:docPartBody>
-        <w:p>
-          <w:pPr>
-            <w:pStyle w:val="49FA3D45178306449779B55A0528E590"/>
-          </w:pPr>
-          <w:r>
-            <w:t>To apply any text formatting you see on this page with just a tap, on the Home tab of the ribbon, check out Styles.</w:t>
-          </w:r>
-        </w:p>
-      </w:docPartBody>
-    </w:docPart>
-    <w:docPart>
-      <w:docPartPr>
-        <w:name w:val="8373DB07FC92154F9A53CCE590265090"/>
-        <w:category>
-          <w:name w:val="General"/>
-          <w:gallery w:val="placeholder"/>
-        </w:category>
-        <w:types>
-          <w:type w:val="bbPlcHdr"/>
-        </w:types>
-        <w:behaviors>
-          <w:behavior w:val="content"/>
-        </w:behaviors>
-        <w:guid w:val="{6D66EC7C-AB2D-704E-9C63-7AF0F03E1A5C}"/>
-      </w:docPartPr>
-      <w:docPartBody>
-        <w:p>
-          <w:pPr>
-            <w:pStyle w:val="8373DB07FC92154F9A53CCE590265090"/>
-          </w:pPr>
-          <w:r>
-            <w:t>Column Heading</w:t>
-          </w:r>
-        </w:p>
-      </w:docPartBody>
-    </w:docPart>
-    <w:docPart>
-      <w:docPartPr>
-        <w:name w:val="EC2B0F1EE0890F42B8434E184E648C33"/>
-        <w:category>
-          <w:name w:val="General"/>
-          <w:gallery w:val="placeholder"/>
-        </w:category>
-        <w:types>
-          <w:type w:val="bbPlcHdr"/>
-        </w:types>
-        <w:behaviors>
-          <w:behavior w:val="content"/>
-        </w:behaviors>
-        <w:guid w:val="{CB3571D0-1E6D-AA48-8048-637714DDCA7F}"/>
-      </w:docPartPr>
-      <w:docPartBody>
-        <w:p>
-          <w:pPr>
-            <w:pStyle w:val="EC2B0F1EE0890F42B8434E184E648C33"/>
-          </w:pPr>
-          <w:r>
-            <w:t>Column Heading</w:t>
-          </w:r>
-        </w:p>
-      </w:docPartBody>
-    </w:docPart>
-    <w:docPart>
-      <w:docPartPr>
-        <w:name w:val="27C62A84BCEF0B4AB47F273B13EFDE63"/>
-        <w:category>
-          <w:name w:val="General"/>
-          <w:gallery w:val="placeholder"/>
-        </w:category>
-        <w:types>
-          <w:type w:val="bbPlcHdr"/>
-        </w:types>
-        <w:behaviors>
-          <w:behavior w:val="content"/>
-        </w:behaviors>
-        <w:guid w:val="{1EF77419-4F71-F94C-A243-C1358062D1F5}"/>
-      </w:docPartPr>
-      <w:docPartBody>
-        <w:p>
-          <w:pPr>
-            <w:pStyle w:val="27C62A84BCEF0B4AB47F273B13EFDE63"/>
-          </w:pPr>
-          <w:r>
-            <w:t>Row Heading</w:t>
-          </w:r>
-        </w:p>
-      </w:docPartBody>
-    </w:docPart>
-    <w:docPart>
-      <w:docPartPr>
-        <w:name w:val="F032211A0A41F448A4603AC56E199419"/>
-        <w:category>
-          <w:name w:val="General"/>
-          <w:gallery w:val="placeholder"/>
-        </w:category>
-        <w:types>
-          <w:type w:val="bbPlcHdr"/>
-        </w:types>
-        <w:behaviors>
-          <w:behavior w:val="content"/>
-        </w:behaviors>
-        <w:guid w:val="{6A1BC1AA-0673-FC40-8D78-1148F76E57F5}"/>
-      </w:docPartPr>
-      <w:docPartBody>
-        <w:p>
-          <w:pPr>
-            <w:pStyle w:val="F032211A0A41F448A4603AC56E199419"/>
-          </w:pPr>
-          <w:r>
-            <w:t>Text</w:t>
-          </w:r>
-        </w:p>
-      </w:docPartBody>
-    </w:docPart>
-    <w:docPart>
-      <w:docPartPr>
-        <w:name w:val="49B4304D422ADD499D4B399BDF909040"/>
-        <w:category>
-          <w:name w:val="General"/>
-          <w:gallery w:val="placeholder"/>
-        </w:category>
-        <w:types>
-          <w:type w:val="bbPlcHdr"/>
-        </w:types>
-        <w:behaviors>
-          <w:behavior w:val="content"/>
-        </w:behaviors>
-        <w:guid w:val="{E8CDE5E8-ED21-9441-9E63-3ED75FB78442}"/>
-      </w:docPartPr>
-      <w:docPartBody>
-        <w:p>
-          <w:pPr>
-            <w:pStyle w:val="49B4304D422ADD499D4B399BDF909040"/>
-          </w:pPr>
-          <w:r>
-            <w:t>123.45</w:t>
-          </w:r>
-        </w:p>
-      </w:docPartBody>
-    </w:docPart>
-    <w:docPart>
-      <w:docPartPr>
-        <w:name w:val="4FC1338AF91D634FA856E933EC811B18"/>
-        <w:category>
-          <w:name w:val="General"/>
-          <w:gallery w:val="placeholder"/>
-        </w:category>
-        <w:types>
-          <w:type w:val="bbPlcHdr"/>
-        </w:types>
-        <w:behaviors>
-          <w:behavior w:val="content"/>
-        </w:behaviors>
-        <w:guid w:val="{9FAF4110-6F0C-5E48-A09D-7C25E7823F60}"/>
-      </w:docPartPr>
-      <w:docPartBody>
-        <w:p>
-          <w:pPr>
-            <w:pStyle w:val="4FC1338AF91D634FA856E933EC811B18"/>
-          </w:pPr>
-          <w:r>
-            <w:t>Row Heading</w:t>
-          </w:r>
-        </w:p>
-      </w:docPartBody>
-    </w:docPart>
-    <w:docPart>
-      <w:docPartPr>
-        <w:name w:val="F021FFC75C407142BB08A09BAA589039"/>
-        <w:category>
-          <w:name w:val="General"/>
-          <w:gallery w:val="placeholder"/>
-        </w:category>
-        <w:types>
-          <w:type w:val="bbPlcHdr"/>
-        </w:types>
-        <w:behaviors>
-          <w:behavior w:val="content"/>
-        </w:behaviors>
-        <w:guid w:val="{4757A497-338A-A147-B2FD-28B6DEC17469}"/>
-      </w:docPartPr>
-      <w:docPartBody>
-        <w:p>
-          <w:pPr>
-            <w:pStyle w:val="F021FFC75C407142BB08A09BAA589039"/>
-          </w:pPr>
-          <w:r>
-            <w:t>Text</w:t>
-          </w:r>
-        </w:p>
-      </w:docPartBody>
-    </w:docPart>
-    <w:docPart>
-      <w:docPartPr>
-        <w:name w:val="1113F2E4C02E2543A9C78FD9AAE56C6E"/>
-        <w:category>
-          <w:name w:val="General"/>
-          <w:gallery w:val="placeholder"/>
-        </w:category>
-        <w:types>
-          <w:type w:val="bbPlcHdr"/>
-        </w:types>
-        <w:behaviors>
-          <w:behavior w:val="content"/>
-        </w:behaviors>
-        <w:guid w:val="{1661C208-2006-4A41-A85B-7CAC82609140}"/>
-      </w:docPartPr>
-      <w:docPartBody>
-        <w:p>
-          <w:pPr>
-            <w:pStyle w:val="1113F2E4C02E2543A9C78FD9AAE56C6E"/>
-          </w:pPr>
-          <w:r>
-            <w:t>123.45</w:t>
-          </w:r>
-        </w:p>
-      </w:docPartBody>
-    </w:docPart>
-  </w:docParts>
-</w:glossaryDocument>
-</file>
-
-<file path=word/glossary/fontTable.xml><?xml version="1.0" encoding="utf-8"?>
-<w:fonts xmlns:mc="http://schemas.openxmlformats.org/markup-compatibility/2006" xmlns:r="http://schemas.openxmlformats.org/officeDocument/2006/relationships" xmlns:w="http://schemas.openxmlformats.org/wordprocessingml/2006/main" xmlns:w14="http://schemas.microsoft.com/office/word/2010/wordml" xmlns:w15="http://schemas.microsoft.com/office/word/2012/wordml" xmlns:w16cid="http://schemas.microsoft.com/office/word/2016/wordml/cid" xmlns:w16se="http://schemas.microsoft.com/office/word/2015/wordml/symex" mc:Ignorable="w14 w15 w16se w16cid">
-  <w:font w:name="Symbol">
-    <w:panose1 w:val="05050102010706020507"/>
-    <w:charset w:val="02"/>
-    <w:family w:val="decorative"/>
-    <w:pitch w:val="variable"/>
-    <w:sig w:usb0="00000000" w:usb1="10000000" w:usb2="00000000" w:usb3="00000000" w:csb0="80000000" w:csb1="00000000"/>
-  </w:font>
-  <w:font w:name="Times New Roman">
-    <w:panose1 w:val="02020603050405020304"/>
-    <w:charset w:val="00"/>
-    <w:family w:val="roman"/>
-    <w:pitch w:val="variable"/>
-    <w:sig w:usb0="E0002AEF" w:usb1="C0007841" w:usb2="00000009" w:usb3="00000000" w:csb0="000001FF" w:csb1="00000000"/>
-  </w:font>
-  <w:font w:name="Courier New">
-    <w:panose1 w:val="02070309020205020404"/>
-    <w:charset w:val="00"/>
-    <w:family w:val="modern"/>
-    <w:pitch w:val="fixed"/>
-    <w:sig w:usb0="E0002AFF" w:usb1="C0007843" w:usb2="00000009" w:usb3="00000000" w:csb0="000001FF" w:csb1="00000000"/>
-  </w:font>
-  <w:font w:name="Wingdings">
-    <w:panose1 w:val="05000000000000000000"/>
-    <w:charset w:val="02"/>
-    <w:family w:val="decorative"/>
-    <w:pitch w:val="variable"/>
-    <w:sig w:usb0="00000000" w:usb1="10000000" w:usb2="00000000" w:usb3="00000000" w:csb0="80000000" w:csb1="00000000"/>
-  </w:font>
-  <w:font w:name="MS PMincho">
-    <w:altName w:val="ＭＳ Ｐ明朝"/>
-    <w:panose1 w:val="02020600040205080304"/>
-    <w:charset w:val="80"/>
-    <w:family w:val="roman"/>
-    <w:notTrueType/>
-    <w:pitch w:val="default"/>
-  </w:font>
-  <w:font w:name="Calibri">
-    <w:panose1 w:val="020F0502020204030204"/>
-    <w:charset w:val="00"/>
-    <w:family w:val="swiss"/>
-    <w:pitch w:val="variable"/>
-    <w:sig w:usb0="E0002AFF" w:usb1="C000247B" w:usb2="00000009" w:usb3="00000000" w:csb0="000001FF" w:csb1="00000000"/>
-  </w:font>
-  <w:font w:name="Yu Mincho">
-    <w:altName w:val="游明朝"/>
-    <w:panose1 w:val="02020400000000000000"/>
-    <w:charset w:val="80"/>
-    <w:family w:val="roman"/>
-    <w:notTrueType/>
-    <w:pitch w:val="default"/>
-  </w:font>
-  <w:font w:name="Yu Gothic Light">
-    <w:altName w:val="游ゴシック Light"/>
-    <w:panose1 w:val="020B0300000000000000"/>
-    <w:charset w:val="80"/>
-    <w:family w:val="roman"/>
-    <w:notTrueType/>
-    <w:pitch w:val="default"/>
-  </w:font>
-  <w:font w:name="Calibri Light">
-    <w:panose1 w:val="020F0302020204030204"/>
-    <w:charset w:val="00"/>
-    <w:family w:val="swiss"/>
-    <w:pitch w:val="variable"/>
-    <w:sig w:usb0="E0002AFF" w:usb1="C000247B" w:usb2="00000009" w:usb3="00000000" w:csb0="000001FF" w:csb1="00000000"/>
-  </w:font>
-</w:fonts>
-</file>
-
-<file path=word/glossary/numbering.xml><?xml version="1.0" encoding="utf-8"?>
-<w:numbering xmlns:wpc="http://schemas.microsoft.com/office/word/2010/wordprocessingCanvas" xmlns:cx="http://schemas.microsoft.com/office/drawing/2014/chartex" xmlns:cx1="http://schemas.microsoft.com/office/drawing/2015/9/8/chartex" xmlns:cx2="http://schemas.microsoft.com/office/drawing/2015/10/21/chartex" xmlns:cx3="http://schemas.microsoft.com/office/drawing/2016/5/9/chartex" xmlns:cx4="http://schemas.microsoft.com/office/drawing/2016/5/10/chartex" xmlns:cx5="http://schemas.microsoft.com/office/drawing/2016/5/11/chartex" xmlns:cx6="http://schemas.microsoft.com/office/drawing/2016/5/12/chartex" xmlns:cx7="http://schemas.microsoft.com/office/drawing/2016/5/13/chartex" xmlns:cx8="http://schemas.microsoft.com/office/drawing/2016/5/14/chartex" xmlns:mc="http://schemas.openxmlformats.org/markup-compatibility/2006" xmlns:aink="http://schemas.microsoft.com/office/drawing/2016/ink" xmlns:am3d="http://schemas.microsoft.com/office/drawing/2017/model3d" xmlns:o="urn:schemas-microsoft-com:office:office" xmlns:r="http://schemas.openxmlformats.org/officeDocument/2006/relationships" xmlns:m="http://schemas.openxmlformats.org/officeDocument/2006/math" xmlns:v="urn:schemas-microsoft-com:vml" xmlns:wp14="http://schemas.microsoft.com/office/word/2010/wordprocessingDrawing" xmlns:wp="http://schemas.openxmlformats.org/drawingml/2006/wordprocessingDrawing" xmlns:w10="urn:schemas-microsoft-com:office:word" xmlns:w="http://schemas.openxmlformats.org/wordprocessingml/2006/main" xmlns:w14="http://schemas.microsoft.com/office/word/2010/wordml" xmlns:w15="http://schemas.microsoft.com/office/word/2012/wordml" xmlns:w16cid="http://schemas.microsoft.com/office/word/2016/wordml/cid" xmlns:w16se="http://schemas.microsoft.com/office/word/2015/wordml/symex" xmlns:wpg="http://schemas.microsoft.com/office/word/2010/wordprocessingGroup" xmlns:wpi="http://schemas.microsoft.com/office/word/2010/wordprocessingInk" xmlns:wne="http://schemas.microsoft.com/office/word/2006/wordml" xmlns:wps="http://schemas.microsoft.com/office/word/2010/wordprocessingShape" mc:Ignorable="w14 w15 w16se w16cid wp14">
-  <w:abstractNum w:abstractNumId="0" w15:restartNumberingAfterBreak="0">
-    <w:nsid w:val="52083510"/>
-    <w:multiLevelType w:val="hybridMultilevel"/>
-    <w:tmpl w:val="BE6E19F6"/>
-    <w:lvl w:ilvl="0" w:tplc="A50A105A">
-      <w:start w:val="1"/>
-      <w:numFmt w:val="bullet"/>
-      <w:pStyle w:val="ListBullet"/>
-      <w:lvlText w:val=""/>
-      <w:lvlJc w:val="left"/>
-      <w:pPr>
-        <w:tabs>
-          <w:tab w:val="num" w:pos="749"/>
-        </w:tabs>
-        <w:ind w:left="749" w:hanging="259"/>
-      </w:pPr>
-      <w:rPr>
-        <w:rFonts w:ascii="Symbol" w:hAnsi="Symbol" w:hint="default"/>
-        <w:color w:val="000000" w:themeColor="text1"/>
-        <w:w w:val="100"/>
-      </w:rPr>
-    </w:lvl>
-    <w:lvl w:ilvl="1" w:tplc="04090003">
-      <w:start w:val="1"/>
-      <w:numFmt w:val="bullet"/>
-      <w:lvlText w:val="o"/>
-      <w:lvlJc w:val="left"/>
-      <w:pPr>
-        <w:ind w:left="1440" w:hanging="360"/>
-      </w:pPr>
-      <w:rPr>
-        <w:rFonts w:ascii="Courier New" w:hAnsi="Courier New" w:cs="Courier New" w:hint="default"/>
-      </w:rPr>
-    </w:lvl>
-    <w:lvl w:ilvl="2" w:tplc="04090005" w:tentative="1">
-      <w:start w:val="1"/>
-      <w:numFmt w:val="bullet"/>
-      <w:lvlText w:val=""/>
-      <w:lvlJc w:val="left"/>
-      <w:pPr>
-        <w:ind w:left="2160" w:hanging="360"/>
-      </w:pPr>
-      <w:rPr>
-        <w:rFonts w:ascii="Wingdings" w:hAnsi="Wingdings" w:hint="default"/>
-      </w:rPr>
-    </w:lvl>
-    <w:lvl w:ilvl="3" w:tplc="04090001" w:tentative="1">
-      <w:start w:val="1"/>
-      <w:numFmt w:val="bullet"/>
-      <w:lvlText w:val=""/>
-      <w:lvlJc w:val="left"/>
-      <w:pPr>
-        <w:ind w:left="2880" w:hanging="360"/>
-      </w:pPr>
-      <w:rPr>
-        <w:rFonts w:ascii="Symbol" w:hAnsi="Symbol" w:hint="default"/>
-      </w:rPr>
-    </w:lvl>
-    <w:lvl w:ilvl="4" w:tplc="04090003" w:tentative="1">
-      <w:start w:val="1"/>
-      <w:numFmt w:val="bullet"/>
-      <w:lvlText w:val="o"/>
-      <w:lvlJc w:val="left"/>
-      <w:pPr>
-        <w:ind w:left="3600" w:hanging="360"/>
-      </w:pPr>
-      <w:rPr>
-        <w:rFonts w:ascii="Courier New" w:hAnsi="Courier New" w:cs="Courier New" w:hint="default"/>
-      </w:rPr>
-    </w:lvl>
-    <w:lvl w:ilvl="5" w:tplc="04090005" w:tentative="1">
-      <w:start w:val="1"/>
-      <w:numFmt w:val="bullet"/>
-      <w:lvlText w:val=""/>
-      <w:lvlJc w:val="left"/>
-      <w:pPr>
-        <w:ind w:left="4320" w:hanging="360"/>
-      </w:pPr>
-      <w:rPr>
-        <w:rFonts w:ascii="Wingdings" w:hAnsi="Wingdings" w:hint="default"/>
-      </w:rPr>
-    </w:lvl>
-    <w:lvl w:ilvl="6" w:tplc="04090001" w:tentative="1">
-      <w:start w:val="1"/>
-      <w:numFmt w:val="bullet"/>
-      <w:lvlText w:val=""/>
-      <w:lvlJc w:val="left"/>
-      <w:pPr>
-        <w:ind w:left="5040" w:hanging="360"/>
-      </w:pPr>
-      <w:rPr>
-        <w:rFonts w:ascii="Symbol" w:hAnsi="Symbol" w:hint="default"/>
-      </w:rPr>
-    </w:lvl>
-    <w:lvl w:ilvl="7" w:tplc="04090003" w:tentative="1">
-      <w:start w:val="1"/>
-      <w:numFmt w:val="bullet"/>
-      <w:lvlText w:val="o"/>
-      <w:lvlJc w:val="left"/>
-      <w:pPr>
-        <w:ind w:left="5760" w:hanging="360"/>
-      </w:pPr>
-      <w:rPr>
-        <w:rFonts w:ascii="Courier New" w:hAnsi="Courier New" w:cs="Courier New" w:hint="default"/>
-      </w:rPr>
-    </w:lvl>
-    <w:lvl w:ilvl="8" w:tplc="04090005" w:tentative="1">
-      <w:start w:val="1"/>
-      <w:numFmt w:val="bullet"/>
-      <w:lvlText w:val=""/>
-      <w:lvlJc w:val="left"/>
-      <w:pPr>
-        <w:ind w:left="6480" w:hanging="360"/>
-      </w:pPr>
-      <w:rPr>
-        <w:rFonts w:ascii="Wingdings" w:hAnsi="Wingdings" w:hint="default"/>
-      </w:rPr>
-    </w:lvl>
-  </w:abstractNum>
-  <w:num w:numId="1">
-    <w:abstractNumId w:val="0"/>
-  </w:num>
-</w:numbering>
-</file>
-
-<file path=word/glossary/settings.xml><?xml version="1.0" encoding="utf-8"?>
-<w:settings xmlns:mc="http://schemas.openxmlformats.org/markup-compatibility/2006" xmlns:o="urn:schemas-microsoft-com:office:office" xmlns:r="http://schemas.openxmlformats.org/officeDocument/2006/relationships" xmlns:m="http://schemas.openxmlformats.org/officeDocument/2006/math" xmlns:v="urn:schemas-microsoft-com:vml" xmlns:w10="urn:schemas-microsoft-com:office:word" xmlns:w="http://schemas.openxmlformats.org/wordprocessingml/2006/main" xmlns:w14="http://schemas.microsoft.com/office/word/2010/wordml" xmlns:w15="http://schemas.microsoft.com/office/word/2012/wordml" xmlns:w16cid="http://schemas.microsoft.com/office/word/2016/wordml/cid" xmlns:w16se="http://schemas.microsoft.com/office/word/2015/wordml/symex" xmlns:sl="http://schemas.openxmlformats.org/schemaLibrary/2006/main" mc:Ignorable="w14 w15 w16se w16cid">
-  <w:view w:val="normal"/>
-  <w:defaultTabStop w:val="720"/>
-  <w:characterSpacingControl w:val="doNotCompress"/>
-  <w:compat>
-    <w:useFELayout/>
-    <w:compatSetting w:name="compatibilityMode" w:uri="http://schemas.microsoft.com/office/word" w:val="15"/>
-    <w:compatSetting w:name="overrideTableStyleFontSizeAndJustification" w:uri="http://schemas.microsoft.com/office/word" w:val="1"/>
-    <w:compatSetting w:name="enableOpenTypeFeatures" w:uri="http://schemas.microsoft.com/office/word" w:val="1"/>
-    <w:compatSetting w:name="doNotFlipMirrorIndents" w:uri="http://schemas.microsoft.com/office/word" w:val="1"/>
-    <w:compatSetting w:name="differentiateMultirowTableHeaders" w:uri="http://schemas.microsoft.com/office/word" w:val="1"/>
-    <w:compatSetting w:name="useWord2013TrackBottomHyphenation" w:uri="http://schemas.microsoft.com/office/word" w:val="0"/>
-  </w:compat>
-  <w:rsids>
-    <w:rsidRoot w:val="00557C42"/>
-    <w:rsid w:val="00557C42"/>
-  </w:rsids>
-  <m:mathPr>
-    <m:mathFont m:val="Cambria Math"/>
-    <m:brkBin m:val="before"/>
-    <m:brkBinSub m:val="--"/>
-    <m:smallFrac m:val="0"/>
-    <m:dispDef/>
-    <m:lMargin m:val="0"/>
-    <m:rMargin m:val="0"/>
-    <m:defJc m:val="centerGroup"/>
-    <m:wrapIndent m:val="1440"/>
-    <m:intLim m:val="subSup"/>
-    <m:naryLim m:val="undOvr"/>
-  </m:mathPr>
-  <w:themeFontLang w:val="en-US" w:eastAsia="ja-JP"/>
-  <w:clrSchemeMapping w:bg1="light1" w:t1="dark1" w:bg2="light2" w:t2="dark2" w:accent1="accent1" w:accent2="accent2" w:accent3="accent3" w:accent4="accent4" w:accent5="accent5" w:accent6="accent6" w:hyperlink="hyperlink" w:followedHyperlink="followedHyperlink"/>
-  <w:decimalSymbol w:val="."/>
-  <w:listSeparator w:val=","/>
-  <w15:chartTrackingRefBased/>
-</w:settings>
-</file>
-
-<file path=word/glossary/styles.xml><?xml version="1.0" encoding="utf-8"?>
-<w:styles xmlns:mc="http://schemas.openxmlformats.org/markup-compatibility/2006" xmlns:r="http://schemas.openxmlformats.org/officeDocument/2006/relationships" xmlns:w="http://schemas.openxmlformats.org/wordprocessingml/2006/main" xmlns:w14="http://schemas.microsoft.com/office/word/2010/wordml" xmlns:w15="http://schemas.microsoft.com/office/word/2012/wordml" xmlns:w16cid="http://schemas.microsoft.com/office/word/2016/wordml/cid" xmlns:w16se="http://schemas.microsoft.com/office/word/2015/wordml/symex" mc:Ignorable="w14 w15 w16se w16cid">
-  <w:docDefaults>
-    <w:rPrDefault>
-      <w:rPr>
-        <w:rFonts w:asciiTheme="minorHAnsi" w:eastAsiaTheme="minorEastAsia" w:hAnsiTheme="minorHAnsi" w:cstheme="minorBidi"/>
-        <w:sz w:val="24"/>
-        <w:szCs w:val="24"/>
-        <w:lang w:val="en-US" w:eastAsia="ja-JP" w:bidi="ar-SA"/>
-      </w:rPr>
-    </w:rPrDefault>
-    <w:pPrDefault/>
-  </w:docDefaults>
-  <w:latentStyles w:defLockedState="0" w:defUIPriority="99" w:defSemiHidden="0" w:defUnhideWhenUsed="0" w:defQFormat="0" w:count="375">
-    <w:lsdException w:name="Normal" w:uiPriority="0" w:qFormat="1"/>
-    <w:lsdException w:name="heading 1" w:uiPriority="9" w:qFormat="1"/>
-    <w:lsdException w:name="heading 2" w:semiHidden="1" w:uiPriority="9" w:unhideWhenUsed="1" w:qFormat="1"/>
-    <w:lsdException w:name="heading 3" w:semiHidden="1" w:uiPriority="9" w:unhideWhenUsed="1" w:qFormat="1"/>
-    <w:lsdException w:name="heading 4" w:semiHidden="1" w:uiPriority="9" w:unhideWhenUsed="1" w:qFormat="1"/>
-    <w:lsdException w:name="heading 5" w:semiHidden="1" w:uiPriority="9" w:unhideWhenUsed="1" w:qFormat="1"/>
-    <w:lsdException w:name="heading 6" w:semiHidden="1" w:uiPriority="9" w:unhideWhenUsed="1" w:qFormat="1"/>
-    <w:lsdException w:name="heading 7" w:semiHidden="1" w:uiPriority="9" w:unhideWhenUsed="1" w:qFormat="1"/>
-    <w:lsdException w:name="heading 8" w:semiHidden="1" w:uiPriority="9" w:unhideWhenUsed="1" w:qFormat="1"/>
-    <w:lsdException w:name="heading 9" w:semiHidden="1" w:uiPriority="9" w:unhideWhenUsed="1" w:qFormat="1"/>
-    <w:lsdException w:name="index 1" w:semiHidden="1" w:unhideWhenUsed="1"/>
-    <w:lsdException w:name="index 2" w:semiHidden="1" w:unhideWhenUsed="1"/>
-    <w:lsdException w:name="index 3" w:semiHidden="1" w:unhideWhenUsed="1"/>
-    <w:lsdException w:name="index 4" w:semiHidden="1" w:unhideWhenUsed="1"/>
-    <w:lsdException w:name="index 5" w:semiHidden="1" w:unhideWhenUsed="1"/>
-    <w:lsdException w:name="index 6" w:semiHidden="1" w:unhideWhenUsed="1"/>
-    <w:lsdException w:name="index 7" w:semiHidden="1" w:unhideWhenUsed="1"/>
-    <w:lsdException w:name="index 8" w:semiHidden="1" w:unhideWhenUsed="1"/>
-    <w:lsdException w:name="index 9" w:semiHidden="1" w:unhideWhenUsed="1"/>
-    <w:lsdException w:name="toc 1" w:semiHidden="1" w:uiPriority="39" w:unhideWhenUsed="1"/>
-    <w:lsdException w:name="toc 2" w:semiHidden="1" w:uiPriority="39" w:unhideWhenUsed="1"/>
-    <w:lsdException w:name="toc 3" w:semiHidden="1" w:uiPriority="39" w:unhideWhenUsed="1"/>
-    <w:lsdException w:name="toc 4" w:semiHidden="1" w:uiPriority="39" w:unhideWhenUsed="1"/>
-    <w:lsdException w:name="toc 5" w:semiHidden="1" w:uiPriority="39" w:unhideWhenUsed="1"/>
-    <w:lsdException w:name="toc 6" w:semiHidden="1" w:uiPriority="39" w:unhideWhenUsed="1"/>
-    <w:lsdException w:name="toc 7" w:semiHidden="1" w:uiPriority="39" w:unhideWhenUsed="1"/>
-    <w:lsdException w:name="toc 8" w:semiHidden="1" w:uiPriority="39" w:unhideWhenUsed="1"/>
-    <w:lsdException w:name="toc 9" w:semiHidden="1" w:uiPriority="39" w:unhideWhenUsed="1"/>
-    <w:lsdException w:name="Normal Indent" w:semiHidden="1" w:unhideWhenUsed="1"/>
-    <w:lsdException w:name="footnote text" w:semiHidden="1" w:unhideWhenUsed="1"/>
-    <w:lsdException w:name="annotation text" w:semiHidden="1" w:unhideWhenUsed="1"/>
-    <w:lsdException w:name="header" w:semiHidden="1" w:unhideWhenUsed="1"/>
-    <w:lsdException w:name="footer" w:semiHidden="1" w:unhideWhenUsed="1"/>
-    <w:lsdException w:name="index heading" w:semiHidden="1" w:unhideWhenUsed="1"/>
-    <w:lsdException w:name="caption" w:semiHidden="1" w:uiPriority="35" w:unhideWhenUsed="1" w:qFormat="1"/>
-    <w:lsdException w:name="table of figures" w:semiHidden="1" w:unhideWhenUsed="1"/>
-    <w:lsdException w:name="envelope address" w:semiHidden="1" w:unhideWhenUsed="1"/>
-    <w:lsdException w:name="envelope return" w:semiHidden="1" w:unhideWhenUsed="1"/>
-    <w:lsdException w:name="footnote reference" w:semiHidden="1" w:unhideWhenUsed="1"/>
-    <w:lsdException w:name="annotation reference" w:semiHidden="1" w:unhideWhenUsed="1"/>
-    <w:lsdException w:name="line number" w:semiHidden="1" w:unhideWhenUsed="1"/>
-    <w:lsdException w:name="page number" w:semiHidden="1" w:unhideWhenUsed="1"/>
-    <w:lsdException w:name="endnote reference" w:semiHidden="1" w:unhideWhenUsed="1"/>
-    <w:lsdException w:name="endnote text" w:semiHidden="1" w:unhideWhenUsed="1"/>
-    <w:lsdException w:name="table of authorities" w:semiHidden="1" w:unhideWhenUsed="1"/>
-    <w:lsdException w:name="macro" w:semiHidden="1" w:unhideWhenUsed="1"/>
-    <w:lsdException w:name="toa heading" w:semiHidden="1" w:unhideWhenUsed="1"/>
-    <w:lsdException w:name="List" w:semiHidden="1" w:unhideWhenUsed="1"/>
-    <w:lsdException w:name="List Bullet" w:semiHidden="1" w:uiPriority="12" w:unhideWhenUsed="1" w:qFormat="1"/>
-    <w:lsdException w:name="List Number" w:semiHidden="1" w:unhideWhenUsed="1"/>
-    <w:lsdException w:name="List 2" w:semiHidden="1" w:unhideWhenUsed="1"/>
-    <w:lsdException w:name="List 3" w:semiHidden="1" w:unhideWhenUsed="1"/>
-    <w:lsdException w:name="List 4" w:semiHidden="1" w:unhideWhenUsed="1"/>
-    <w:lsdException w:name="List 5" w:semiHidden="1" w:unhideWhenUsed="1"/>
-    <w:lsdException w:name="List Bullet 2" w:semiHidden="1" w:unhideWhenUsed="1"/>
-    <w:lsdException w:name="List Bullet 3" w:semiHidden="1" w:unhideWhenUsed="1"/>
-    <w:lsdException w:name="List Bullet 4" w:semiHidden="1" w:unhideWhenUsed="1"/>
-    <w:lsdException w:name="List Bullet 5" w:semiHidden="1" w:unhideWhenUsed="1"/>
-    <w:lsdException w:name="List Number 2" w:semiHidden="1" w:unhideWhenUsed="1"/>
-    <w:lsdException w:name="List Number 3" w:semiHidden="1" w:unhideWhenUsed="1"/>
-    <w:lsdException w:name="List Number 4" w:semiHidden="1" w:unhideWhenUsed="1"/>
-    <w:lsdException w:name="List Number 5" w:semiHidden="1" w:unhideWhenUsed="1"/>
-    <w:lsdException w:name="Title" w:uiPriority="10" w:qFormat="1"/>
-    <w:lsdException w:name="Closing" w:semiHidden="1" w:unhideWhenUsed="1"/>
-    <w:lsdException w:name="Signature" w:semiHidden="1" w:unhideWhenUsed="1"/>
-    <w:lsdException w:name="Default Paragraph Font" w:semiHidden="1" w:uiPriority="1" w:unhideWhenUsed="1"/>
-    <w:lsdException w:name="Body Text" w:semiHidden="1" w:unhideWhenUsed="1"/>
-    <w:lsdException w:name="Body Text Indent" w:semiHidden="1" w:unhideWhenUsed="1"/>
-    <w:lsdException w:name="List Continue" w:semiHidden="1" w:unhideWhenUsed="1"/>
-    <w:lsdException w:name="List Continue 2" w:semiHidden="1" w:unhideWhenUsed="1"/>
-    <w:lsdException w:name="List Continue 3" w:semiHidden="1" w:unhideWhenUsed="1"/>
-    <w:lsdException w:name="List Continue 4" w:semiHidden="1" w:unhideWhenUsed="1"/>
-    <w:lsdException w:name="List Continue 5" w:semiHidden="1" w:unhideWhenUsed="1"/>
-    <w:lsdException w:name="Message Header" w:semiHidden="1" w:unhideWhenUsed="1"/>
-    <w:lsdException w:name="Subtitle" w:uiPriority="11" w:qFormat="1"/>
-    <w:lsdException w:name="Salutation" w:semiHidden="1" w:unhideWhenUsed="1"/>
-    <w:lsdException w:name="Date" w:semiHidden="1" w:unhideWhenUsed="1"/>
-    <w:lsdException w:name="Body Text First Indent" w:semiHidden="1" w:unhideWhenUsed="1"/>
-    <w:lsdException w:name="Body Text First Indent 2" w:semiHidden="1" w:unhideWhenUsed="1"/>
-    <w:lsdException w:name="Note Heading" w:semiHidden="1" w:unhideWhenUsed="1"/>
-    <w:lsdException w:name="Body Text 2" w:semiHidden="1" w:unhideWhenUsed="1"/>
-    <w:lsdException w:name="Body Text 3" w:semiHidden="1" w:unhideWhenUsed="1"/>
-    <w:lsdException w:name="Body Text Indent 2" w:semiHidden="1" w:unhideWhenUsed="1"/>
-    <w:lsdException w:name="Body Text Indent 3" w:semiHidden="1" w:unhideWhenUsed="1"/>
-    <w:lsdException w:name="Block Text" w:semiHidden="1" w:unhideWhenUsed="1"/>
-    <w:lsdException w:name="Hyperlink" w:semiHidden="1" w:unhideWhenUsed="1"/>
-    <w:lsdException w:name="FollowedHyperlink" w:semiHidden="1" w:unhideWhenUsed="1"/>
-    <w:lsdException w:name="Strong" w:uiPriority="22" w:qFormat="1"/>
-    <w:lsdException w:name="Emphasis" w:uiPriority="20" w:qFormat="1"/>
-    <w:lsdException w:name="Document Map" w:semiHidden="1" w:unhideWhenUsed="1"/>
-    <w:lsdException w:name="Plain Text" w:semiHidden="1" w:unhideWhenUsed="1"/>
-    <w:lsdException w:name="E-mail Signature" w:semiHidden="1" w:unhideWhenUsed="1"/>
-    <w:lsdException w:name="HTML Top of Form" w:semiHidden="1" w:unhideWhenUsed="1"/>
-    <w:lsdException w:name="HTML Bottom of Form" w:semiHidden="1" w:unhideWhenUsed="1"/>
-    <w:lsdException w:name="Normal (Web)" w:semiHidden="1" w:unhideWhenUsed="1"/>
-    <w:lsdException w:name="HTML Acronym" w:semiHidden="1" w:unhideWhenUsed="1"/>
-    <w:lsdException w:name="HTML Address" w:semiHidden="1" w:unhideWhenUsed="1"/>
-    <w:lsdException w:name="HTML Cite" w:semiHidden="1" w:unhideWhenUsed="1"/>
-    <w:lsdException w:name="HTML Code" w:semiHidden="1" w:unhideWhenUsed="1"/>
-    <w:lsdException w:name="HTML Definition" w:semiHidden="1" w:unhideWhenUsed="1"/>
-    <w:lsdException w:name="HTML Keyboard" w:semiHidden="1" w:unhideWhenUsed="1"/>
-    <w:lsdException w:name="HTML Preformatted" w:semiHidden="1" w:unhideWhenUsed="1"/>
-    <w:lsdException w:name="HTML Sample" w:semiHidden="1" w:unhideWhenUsed="1"/>
-    <w:lsdException w:name="HTML Typewriter" w:semiHidden="1" w:unhideWhenUsed="1"/>
-    <w:lsdException w:name="HTML Variable" w:semiHidden="1" w:unhideWhenUsed="1"/>
-    <w:lsdException w:name="Normal Table" w:semiHidden="1" w:unhideWhenUsed="1"/>
-    <w:lsdException w:name="annotation subject" w:semiHidden="1" w:unhideWhenUsed="1"/>
-    <w:lsdException w:name="No List" w:semiHidden="1" w:unhideWhenUsed="1"/>
-    <w:lsdException w:name="Outline List 1" w:semiHidden="1" w:unhideWhenUsed="1"/>
-    <w:lsdException w:name="Outline List 2" w:semiHidden="1" w:unhideWhenUsed="1"/>
-    <w:lsdException w:name="Outline List 3" w:semiHidden="1" w:unhideWhenUsed="1"/>
-    <w:lsdException w:name="Table Simple 1" w:semiHidden="1" w:unhideWhenUsed="1"/>
-    <w:lsdException w:name="Table Simple 2" w:semiHidden="1" w:unhideWhenUsed="1"/>
-    <w:lsdException w:name="Table Simple 3" w:semiHidden="1" w:unhideWhenUsed="1"/>
-    <w:lsdException w:name="Table Classic 1" w:semiHidden="1" w:unhideWhenUsed="1"/>
-    <w:lsdException w:name="Table Classic 2" w:semiHidden="1" w:unhideWhenUsed="1"/>
-    <w:lsdException w:name="Table Classic 3" w:semiHidden="1" w:unhideWhenUsed="1"/>
-    <w:lsdException w:name="Table Classic 4" w:semiHidden="1" w:unhideWhenUsed="1"/>
-    <w:lsdException w:name="Table Colorful 1" w:semiHidden="1" w:unhideWhenUsed="1"/>
-    <w:lsdException w:name="Table Colorful 2" w:semiHidden="1" w:unhideWhenUsed="1"/>
-    <w:lsdException w:name="Table Colorful 3" w:semiHidden="1" w:unhideWhenUsed="1"/>
-    <w:lsdException w:name="Table Columns 1" w:semiHidden="1" w:unhideWhenUsed="1"/>
-    <w:lsdException w:name="Table Columns 2" w:semiHidden="1" w:unhideWhenUsed="1"/>
-    <w:lsdException w:name="Table Columns 3" w:semiHidden="1" w:unhideWhenUsed="1"/>
-    <w:lsdException w:name="Table Columns 4" w:semiHidden="1" w:unhideWhenUsed="1"/>
-    <w:lsdException w:name="Table Columns 5" w:semiHidden="1" w:unhideWhenUsed="1"/>
-    <w:lsdException w:name="Table Grid 1" w:semiHidden="1" w:unhideWhenUsed="1"/>
-    <w:lsdException w:name="Table Grid 2" w:semiHidden="1" w:unhideWhenUsed="1"/>
-    <w:lsdException w:name="Table Grid 3" w:semiHidden="1" w:unhideWhenUsed="1"/>
-    <w:lsdException w:name="Table Grid 4" w:semiHidden="1" w:unhideWhenUsed="1"/>
-    <w:lsdException w:name="Table Grid 5" w:semiHidden="1" w:unhideWhenUsed="1"/>
-    <w:lsdException w:name="Table Grid 6" w:semiHidden="1" w:unhideWhenUsed="1"/>
-    <w:lsdException w:name="Table Grid 7" w:semiHidden="1" w:unhideWhenUsed="1"/>
-    <w:lsdException w:name="Table Grid 8" w:semiHidden="1" w:unhideWhenUsed="1"/>
-    <w:lsdException w:name="Table List 1" w:semiHidden="1" w:unhideWhenUsed="1"/>
-    <w:lsdException w:name="Table List 2" w:semiHidden="1" w:unhideWhenUsed="1"/>
-    <w:lsdException w:name="Table List 3" w:semiHidden="1" w:unhideWhenUsed="1"/>
-    <w:lsdException w:name="Table List 4" w:semiHidden="1" w:unhideWhenUsed="1"/>
-    <w:lsdException w:name="Table List 5" w:semiHidden="1" w:unhideWhenUsed="1"/>
-    <w:lsdException w:name="Table List 6" w:semiHidden="1" w:unhideWhenUsed="1"/>
-    <w:lsdException w:name="Table List 7" w:semiHidden="1" w:unhideWhenUsed="1"/>
-    <w:lsdException w:name="Table List 8" w:semiHidden="1" w:unhideWhenUsed="1"/>
-    <w:lsdException w:name="Table 3D effects 1" w:semiHidden="1" w:unhideWhenUsed="1"/>
-    <w:lsdException w:name="Table 3D effects 2" w:semiHidden="1" w:unhideWhenUsed="1"/>
-    <w:lsdException w:name="Table 3D effects 3" w:semiHidden="1" w:unhideWhenUsed="1"/>
-    <w:lsdException w:name="Table Contemporary" w:semiHidden="1" w:unhideWhenUsed="1"/>
-    <w:lsdException w:name="Table Elegant" w:semiHidden="1" w:unhideWhenUsed="1"/>
-    <w:lsdException w:name="Table Professional" w:semiHidden="1" w:unhideWhenUsed="1"/>
-    <w:lsdException w:name="Table Subtle 1" w:semiHidden="1" w:unhideWhenUsed="1"/>
-    <w:lsdException w:name="Table Subtle 2" w:semiHidden="1" w:unhideWhenUsed="1"/>
-    <w:lsdException w:name="Table Web 1" w:semiHidden="1" w:unhideWhenUsed="1"/>
-    <w:lsdException w:name="Table Web 2" w:semiHidden="1" w:unhideWhenUsed="1"/>
-    <w:lsdException w:name="Table Web 3" w:semiHidden="1" w:unhideWhenUsed="1"/>
-    <w:lsdException w:name="Balloon Text" w:semiHidden="1" w:unhideWhenUsed="1"/>
-    <w:lsdException w:name="Table Grid" w:uiPriority="39"/>
-    <w:lsdException w:name="Table Theme" w:semiHidden="1" w:unhideWhenUsed="1"/>
-    <w:lsdException w:name="Placeholder Text" w:semiHidden="1"/>
-    <w:lsdException w:name="No Spacing" w:uiPriority="1" w:qFormat="1"/>
-    <w:lsdException w:name="Light Shading" w:uiPriority="60"/>
-    <w:lsdException w:name="Light List" w:uiPriority="61"/>
-    <w:lsdException w:name="Light Grid" w:uiPriority="62"/>
-    <w:lsdException w:name="Medium Shading 1" w:uiPriority="63"/>
-    <w:lsdException w:name="Medium Shading 2" w:uiPriority="64"/>
-    <w:lsdException w:name="Medium List 1" w:uiPriority="65"/>
-    <w:lsdException w:name="Medium List 2" w:uiPriority="66"/>
-    <w:lsdException w:name="Medium Grid 1" w:uiPriority="67"/>
-    <w:lsdException w:name="Medium Grid 2" w:uiPriority="68"/>
-    <w:lsdException w:name="Medium Grid 3" w:uiPriority="69"/>
-    <w:lsdException w:name="Dark List" w:uiPriority="70"/>
-    <w:lsdException w:name="Colorful Shading" w:uiPriority="71"/>
-    <w:lsdException w:name="Colorful List" w:uiPriority="72"/>
-    <w:lsdException w:name="Colorful Grid" w:uiPriority="73"/>
-    <w:lsdException w:name="Light Shading Accent 1" w:uiPriority="60"/>
-    <w:lsdException w:name="Light List Accent 1" w:uiPriority="61"/>
-    <w:lsdException w:name="Light Grid Accent 1" w:uiPriority="62"/>
-    <w:lsdException w:name="Medium Shading 1 Accent 1" w:uiPriority="63"/>
-    <w:lsdException w:name="Medium Shading 2 Accent 1" w:uiPriority="64"/>
-    <w:lsdException w:name="Medium List 1 Accent 1" w:uiPriority="65"/>
-    <w:lsdException w:name="Revision" w:semiHidden="1"/>
-    <w:lsdException w:name="List Paragraph" w:uiPriority="34" w:qFormat="1"/>
-    <w:lsdException w:name="Quote" w:uiPriority="29" w:qFormat="1"/>
-    <w:lsdException w:name="Intense Quote" w:uiPriority="30" w:qFormat="1"/>
-    <w:lsdException w:name="Medium List 2 Accent 1" w:uiPriority="66"/>
-    <w:lsdException w:name="Medium Grid 1 Accent 1" w:uiPriority="67"/>
-    <w:lsdException w:name="Medium Grid 2 Accent 1" w:uiPriority="68"/>
-    <w:lsdException w:name="Medium Grid 3 Accent 1" w:uiPriority="69"/>
-    <w:lsdException w:name="Dark List Accent 1" w:uiPriority="70"/>
-    <w:lsdException w:name="Colorful Shading Accent 1" w:uiPriority="71"/>
-    <w:lsdException w:name="Colorful List Accent 1" w:uiPriority="72"/>
-    <w:lsdException w:name="Colorful Grid Accent 1" w:uiPriority="73"/>
-    <w:lsdException w:name="Light Shading Accent 2" w:uiPriority="60"/>
-    <w:lsdException w:name="Light List Accent 2" w:uiPriority="61"/>
-    <w:lsdException w:name="Light Grid Accent 2" w:uiPriority="62"/>
-    <w:lsdException w:name="Medium Shading 1 Accent 2" w:uiPriority="63"/>
-    <w:lsdException w:name="Medium Shading 2 Accent 2" w:uiPriority="64"/>
-    <w:lsdException w:name="Medium List 1 Accent 2" w:uiPriority="65"/>
-    <w:lsdException w:name="Medium List 2 Accent 2" w:uiPriority="66"/>
-    <w:lsdException w:name="Medium Grid 1 Accent 2" w:uiPriority="67"/>
-    <w:lsdException w:name="Medium Grid 2 Accent 2" w:uiPriority="68"/>
-    <w:lsdException w:name="Medium Grid 3 Accent 2" w:uiPriority="69"/>
-    <w:lsdException w:name="Dark List Accent 2" w:uiPriority="70"/>
-    <w:lsdException w:name="Colorful Shading Accent 2" w:uiPriority="71"/>
-    <w:lsdException w:name="Colorful List Accent 2" w:uiPriority="72"/>
-    <w:lsdException w:name="Colorful Grid Accent 2" w:uiPriority="73"/>
-    <w:lsdException w:name="Light Shading Accent 3" w:uiPriority="60"/>
-    <w:lsdException w:name="Light List Accent 3" w:uiPriority="61"/>
-    <w:lsdException w:name="Light Grid Accent 3" w:uiPriority="62"/>
-    <w:lsdException w:name="Medium Shading 1 Accent 3" w:uiPriority="63"/>
-    <w:lsdException w:name="Medium Shading 2 Accent 3" w:uiPriority="64"/>
-    <w:lsdException w:name="Medium List 1 Accent 3" w:uiPriority="65"/>
-    <w:lsdException w:name="Medium List 2 Accent 3" w:uiPriority="66"/>
-    <w:lsdException w:name="Medium Grid 1 Accent 3" w:uiPriority="67"/>
-    <w:lsdException w:name="Medium Grid 2 Accent 3" w:uiPriority="68"/>
-    <w:lsdException w:name="Medium Grid 3 Accent 3" w:uiPriority="69"/>
-    <w:lsdException w:name="Dark List Accent 3" w:uiPriority="70"/>
-    <w:lsdException w:name="Colorful Shading Accent 3" w:uiPriority="71"/>
-    <w:lsdException w:name="Colorful List Accent 3" w:uiPriority="72"/>
-    <w:lsdException w:name="Colorful Grid Accent 3" w:uiPriority="73"/>
-    <w:lsdException w:name="Light Shading Accent 4" w:uiPriority="60"/>
-    <w:lsdException w:name="Light List Accent 4" w:uiPriority="61"/>
-    <w:lsdException w:name="Light Grid Accent 4" w:uiPriority="62"/>
-    <w:lsdException w:name="Medium Shading 1 Accent 4" w:uiPriority="63"/>
-    <w:lsdException w:name="Medium Shading 2 Accent 4" w:uiPriority="64"/>
-    <w:lsdException w:name="Medium List 1 Accent 4" w:uiPriority="65"/>
-    <w:lsdException w:name="Medium List 2 Accent 4" w:uiPriority="66"/>
-    <w:lsdException w:name="Medium Grid 1 Accent 4" w:uiPriority="67"/>
-    <w:lsdException w:name="Medium Grid 2 Accent 4" w:uiPriority="68"/>
-    <w:lsdException w:name="Medium Grid 3 Accent 4" w:uiPriority="69"/>
-    <w:lsdException w:name="Dark List Accent 4" w:uiPriority="70"/>
-    <w:lsdException w:name="Colorful Shading Accent 4" w:uiPriority="71"/>
-    <w:lsdException w:name="Colorful List Accent 4" w:uiPriority="72"/>
-    <w:lsdException w:name="Colorful Grid Accent 4" w:uiPriority="73"/>
-    <w:lsdException w:name="Light Shading Accent 5" w:uiPriority="60"/>
-    <w:lsdException w:name="Light List Accent 5" w:uiPriority="61"/>
-    <w:lsdException w:name="Light Grid Accent 5" w:uiPriority="62"/>
-    <w:lsdException w:name="Medium Shading 1 Accent 5" w:uiPriority="63"/>
-    <w:lsdException w:name="Medium Shading 2 Accent 5" w:uiPriority="64"/>
-    <w:lsdException w:name="Medium List 1 Accent 5" w:uiPriority="65"/>
-    <w:lsdException w:name="Medium List 2 Accent 5" w:uiPriority="66"/>
-    <w:lsdException w:name="Medium Grid 1 Accent 5" w:uiPriority="67"/>
-    <w:lsdException w:name="Medium Grid 2 Accent 5" w:uiPriority="68"/>
-    <w:lsdException w:name="Medium Grid 3 Accent 5" w:uiPriority="69"/>
-    <w:lsdException w:name="Dark List Accent 5" w:uiPriority="70"/>
-    <w:lsdException w:name="Colorful Shading Accent 5" w:uiPriority="71"/>
-    <w:lsdException w:name="Colorful List Accent 5" w:uiPriority="72"/>
-    <w:lsdException w:name="Colorful Grid Accent 5" w:uiPriority="73"/>
-    <w:lsdException w:name="Light Shading Accent 6" w:uiPriority="60"/>
-    <w:lsdException w:name="Light List Accent 6" w:uiPriority="61"/>
-    <w:lsdException w:name="Light Grid Accent 6" w:uiPriority="62"/>
-    <w:lsdException w:name="Medium Shading 1 Accent 6" w:uiPriority="63"/>
-    <w:lsdException w:name="Medium Shading 2 Accent 6" w:uiPriority="64"/>
-    <w:lsdException w:name="Medium List 1 Accent 6" w:uiPriority="65"/>
-    <w:lsdException w:name="Medium List 2 Accent 6" w:uiPriority="66"/>
-    <w:lsdException w:name="Medium Grid 1 Accent 6" w:uiPriority="67"/>
-    <w:lsdException w:name="Medium Grid 2 Accent 6" w:uiPriority="68"/>
-    <w:lsdException w:name="Medium Grid 3 Accent 6" w:uiPriority="69"/>
-    <w:lsdException w:name="Dark List Accent 6" w:uiPriority="70"/>
-    <w:lsdException w:name="Colorful Shading Accent 6" w:uiPriority="71"/>
-    <w:lsdException w:name="Colorful List Accent 6" w:uiPriority="72"/>
-    <w:lsdException w:name="Colorful Grid Accent 6" w:uiPriority="73"/>
-    <w:lsdException w:name="Subtle Emphasis" w:uiPriority="19" w:qFormat="1"/>
-    <w:lsdException w:name="Intense Emphasis" w:uiPriority="21" w:qFormat="1"/>
-    <w:lsdException w:name="Subtle Reference" w:uiPriority="31" w:qFormat="1"/>
-    <w:lsdException w:name="Intense Reference" w:uiPriority="32" w:qFormat="1"/>
-    <w:lsdException w:name="Book Title" w:uiPriority="33" w:qFormat="1"/>
-    <w:lsdException w:name="Bibliography" w:semiHidden="1" w:uiPriority="37" w:unhideWhenUsed="1"/>
-    <w:lsdException w:name="TOC Heading" w:semiHidden="1" w:uiPriority="39" w:unhideWhenUsed="1" w:qFormat="1"/>
-    <w:lsdException w:name="Plain Table 1" w:uiPriority="41"/>
-    <w:lsdException w:name="Plain Table 2" w:uiPriority="42"/>
-    <w:lsdException w:name="Plain Table 3" w:uiPriority="43"/>
-    <w:lsdException w:name="Plain Table 4" w:uiPriority="44"/>
-    <w:lsdException w:name="Plain Table 5" w:uiPriority="45"/>
-    <w:lsdException w:name="Grid Table Light" w:uiPriority="40"/>
-    <w:lsdException w:name="Grid Table 1 Light" w:uiPriority="46"/>
-    <w:lsdException w:name="Grid Table 2" w:uiPriority="47"/>
-    <w:lsdException w:name="Grid Table 3" w:uiPriority="48"/>
-    <w:lsdException w:name="Grid Table 4" w:uiPriority="49"/>
-    <w:lsdException w:name="Grid Table 5 Dark" w:uiPriority="50"/>
-    <w:lsdException w:name="Grid Table 6 Colorful" w:uiPriority="51"/>
-    <w:lsdException w:name="Grid Table 7 Colorful" w:uiPriority="52"/>
-    <w:lsdException w:name="Grid Table 1 Light Accent 1" w:uiPriority="46"/>
-    <w:lsdException w:name="Grid Table 2 Accent 1" w:uiPriority="47"/>
-    <w:lsdException w:name="Grid Table 3 Accent 1" w:uiPriority="48"/>
-    <w:lsdException w:name="Grid Table 4 Accent 1" w:uiPriority="49"/>
-    <w:lsdException w:name="Grid Table 5 Dark Accent 1" w:uiPriority="50"/>
-    <w:lsdException w:name="Grid Table 6 Colorful Accent 1" w:uiPriority="51"/>
-    <w:lsdException w:name="Grid Table 7 Colorful Accent 1" w:uiPriority="52"/>
-    <w:lsdException w:name="Grid Table 1 Light Accent 2" w:uiPriority="46"/>
-    <w:lsdException w:name="Grid Table 2 Accent 2" w:uiPriority="47"/>
-    <w:lsdException w:name="Grid Table 3 Accent 2" w:uiPriority="48"/>
-    <w:lsdException w:name="Grid Table 4 Accent 2" w:uiPriority="49"/>
-    <w:lsdException w:name="Grid Table 5 Dark Accent 2" w:uiPriority="50"/>
-    <w:lsdException w:name="Grid Table 6 Colorful Accent 2" w:uiPriority="51"/>
-    <w:lsdException w:name="Grid Table 7 Colorful Accent 2" w:uiPriority="52"/>
-    <w:lsdException w:name="Grid Table 1 Light Accent 3" w:uiPriority="46"/>
-    <w:lsdException w:name="Grid Table 2 Accent 3" w:uiPriority="47"/>
-    <w:lsdException w:name="Grid Table 3 Accent 3" w:uiPriority="48"/>
-    <w:lsdException w:name="Grid Table 4 Accent 3" w:uiPriority="49"/>
-    <w:lsdException w:name="Grid Table 5 Dark Accent 3" w:uiPriority="50"/>
-    <w:lsdException w:name="Grid Table 6 Colorful Accent 3" w:uiPriority="51"/>
-    <w:lsdException w:name="Grid Table 7 Colorful Accent 3" w:uiPriority="52"/>
-    <w:lsdException w:name="Grid Table 1 Light Accent 4" w:uiPriority="46"/>
-    <w:lsdException w:name="Grid Table 2 Accent 4" w:uiPriority="47"/>
-    <w:lsdException w:name="Grid Table 3 Accent 4" w:uiPriority="48"/>
-    <w:lsdException w:name="Grid Table 4 Accent 4" w:uiPriority="49"/>
-    <w:lsdException w:name="Grid Table 5 Dark Accent 4" w:uiPriority="50"/>
-    <w:lsdException w:name="Grid Table 6 Colorful Accent 4" w:uiPriority="51"/>
-    <w:lsdException w:name="Grid Table 7 Colorful Accent 4" w:uiPriority="52"/>
-    <w:lsdException w:name="Grid Table 1 Light Accent 5" w:uiPriority="46"/>
-    <w:lsdException w:name="Grid Table 2 Accent 5" w:uiPriority="47"/>
-    <w:lsdException w:name="Grid Table 3 Accent 5" w:uiPriority="48"/>
-    <w:lsdException w:name="Grid Table 4 Accent 5" w:uiPriority="49"/>
-    <w:lsdException w:name="Grid Table 5 Dark Accent 5" w:uiPriority="50"/>
-    <w:lsdException w:name="Grid Table 6 Colorful Accent 5" w:uiPriority="51"/>
-    <w:lsdException w:name="Grid Table 7 Colorful Accent 5" w:uiPriority="52"/>
-    <w:lsdException w:name="Grid Table 1 Light Accent 6" w:uiPriority="46"/>
-    <w:lsdException w:name="Grid Table 2 Accent 6" w:uiPriority="47"/>
-    <w:lsdException w:name="Grid Table 3 Accent 6" w:uiPriority="48"/>
-    <w:lsdException w:name="Grid Table 4 Accent 6" w:uiPriority="49"/>
-    <w:lsdException w:name="Grid Table 5 Dark Accent 6" w:uiPriority="50"/>
-    <w:lsdException w:name="Grid Table 6 Colorful Accent 6" w:uiPriority="51"/>
-    <w:lsdException w:name="Grid Table 7 Colorful Accent 6" w:uiPriority="52"/>
-    <w:lsdException w:name="List Table 1 Light" w:uiPriority="46"/>
-    <w:lsdException w:name="List Table 2" w:uiPriority="47"/>
-    <w:lsdException w:name="List Table 3" w:uiPriority="48"/>
-    <w:lsdException w:name="List Table 4" w:uiPriority="49"/>
-    <w:lsdException w:name="List Table 5 Dark" w:uiPriority="50"/>
-    <w:lsdException w:name="List Table 6 Colorful" w:uiPriority="51"/>
-    <w:lsdException w:name="List Table 7 Colorful" w:uiPriority="52"/>
-    <w:lsdException w:name="List Table 1 Light Accent 1" w:uiPriority="46"/>
-    <w:lsdException w:name="List Table 2 Accent 1" w:uiPriority="47"/>
-    <w:lsdException w:name="List Table 3 Accent 1" w:uiPriority="48"/>
-    <w:lsdException w:name="List Table 4 Accent 1" w:uiPriority="49"/>
-    <w:lsdException w:name="List Table 5 Dark Accent 1" w:uiPriority="50"/>
-    <w:lsdException w:name="List Table 6 Colorful Accent 1" w:uiPriority="51"/>
-    <w:lsdException w:name="List Table 7 Colorful Accent 1" w:uiPriority="52"/>
-    <w:lsdException w:name="List Table 1 Light Accent 2" w:uiPriority="46"/>
-    <w:lsdException w:name="List Table 2 Accent 2" w:uiPriority="47"/>
-    <w:lsdException w:name="List Table 3 Accent 2" w:uiPriority="48"/>
-    <w:lsdException w:name="List Table 4 Accent 2" w:uiPriority="49"/>
-    <w:lsdException w:name="List Table 5 Dark Accent 2" w:uiPriority="50"/>
-    <w:lsdException w:name="List Table 6 Colorful Accent 2" w:uiPriority="51"/>
-    <w:lsdException w:name="List Table 7 Colorful Accent 2" w:uiPriority="52"/>
-    <w:lsdException w:name="List Table 1 Light Accent 3" w:uiPriority="46"/>
-    <w:lsdException w:name="List Table 2 Accent 3" w:uiPriority="47"/>
-    <w:lsdException w:name="List Table 3 Accent 3" w:uiPriority="48"/>
-    <w:lsdException w:name="List Table 4 Accent 3" w:uiPriority="49"/>
-    <w:lsdException w:name="List Table 5 Dark Accent 3" w:uiPriority="50"/>
-    <w:lsdException w:name="List Table 6 Colorful Accent 3" w:uiPriority="51"/>
-    <w:lsdException w:name="List Table 7 Colorful Accent 3" w:uiPriority="52"/>
-    <w:lsdException w:name="List Table 1 Light Accent 4" w:uiPriority="46"/>
-    <w:lsdException w:name="List Table 2 Accent 4" w:uiPriority="47"/>
-    <w:lsdException w:name="List Table 3 Accent 4" w:uiPriority="48"/>
-    <w:lsdException w:name="List Table 4 Accent 4" w:uiPriority="49"/>
-    <w:lsdException w:name="List Table 5 Dark Accent 4" w:uiPriority="50"/>
-    <w:lsdException w:name="List Table 6 Colorful Accent 4" w:uiPriority="51"/>
-    <w:lsdException w:name="List Table 7 Colorful Accent 4" w:uiPriority="52"/>
-    <w:lsdException w:name="List Table 1 Light Accent 5" w:uiPriority="46"/>
-    <w:lsdException w:name="List Table 2 Accent 5" w:uiPriority="47"/>
-    <w:lsdException w:name="List Table 3 Accent 5" w:uiPriority="48"/>
-    <w:lsdException w:name="List Table 4 Accent 5" w:uiPriority="49"/>
-    <w:lsdException w:name="List Table 5 Dark Accent 5" w:uiPriority="50"/>
-    <w:lsdException w:name="List Table 6 Colorful Accent 5" w:uiPriority="51"/>
-    <w:lsdException w:name="List Table 7 Colorful Accent 5" w:uiPriority="52"/>
-    <w:lsdException w:name="List Table 1 Light Accent 6" w:uiPriority="46"/>
-    <w:lsdException w:name="List Table 2 Accent 6" w:uiPriority="47"/>
-    <w:lsdException w:name="List Table 3 Accent 6" w:uiPriority="48"/>
-    <w:lsdException w:name="List Table 4 Accent 6" w:uiPriority="49"/>
-    <w:lsdException w:name="List Table 5 Dark Accent 6" w:uiPriority="50"/>
-    <w:lsdException w:name="List Table 6 Colorful Accent 6" w:uiPriority="51"/>
-    <w:lsdException w:name="List Table 7 Colorful Accent 6" w:uiPriority="52"/>
-    <w:lsdException w:name="Mention" w:semiHidden="1" w:unhideWhenUsed="1"/>
-    <w:lsdException w:name="Smart Hyperlink" w:semiHidden="1" w:unhideWhenUsed="1"/>
-    <w:lsdException w:name="Hashtag" w:semiHidden="1" w:unhideWhenUsed="1"/>
-    <w:lsdException w:name="Unresolved Mention" w:semiHidden="1" w:unhideWhenUsed="1"/>
-  </w:latentStyles>
-  <w:style w:type="paragraph" w:default="1" w:styleId="Normal">
-    <w:name w:val="Normal"/>
-    <w:qFormat/>
-  </w:style>
-  <w:style w:type="character" w:default="1" w:styleId="DefaultParagraphFont">
-    <w:name w:val="Default Paragraph Font"/>
-    <w:uiPriority w:val="1"/>
-    <w:semiHidden/>
-    <w:unhideWhenUsed/>
-  </w:style>
-  <w:style w:type="table" w:default="1" w:styleId="TableNormal">
-    <w:name w:val="Normal Table"/>
-    <w:uiPriority w:val="99"/>
-    <w:semiHidden/>
-    <w:unhideWhenUsed/>
-    <w:tblPr>
-      <w:tblInd w:w="0" w:type="dxa"/>
-      <w:tblCellMar>
-        <w:top w:w="0" w:type="dxa"/>
-        <w:left w:w="108" w:type="dxa"/>
-        <w:bottom w:w="0" w:type="dxa"/>
-        <w:right w:w="108" w:type="dxa"/>
-      </w:tblCellMar>
-    </w:tblPr>
-  </w:style>
-  <w:style w:type="numbering" w:default="1" w:styleId="NoList">
-    <w:name w:val="No List"/>
-    <w:uiPriority w:val="99"/>
-    <w:semiHidden/>
-    <w:unhideWhenUsed/>
-  </w:style>
-  <w:style w:type="paragraph" w:customStyle="1" w:styleId="83E99526E2DEF4488B1818FD8E80256F">
-    <w:name w:val="83E99526E2DEF4488B1818FD8E80256F"/>
-  </w:style>
-  <w:style w:type="paragraph" w:customStyle="1" w:styleId="A836254F4DDA5F499BAA4163FF250B71">
-    <w:name w:val="A836254F4DDA5F499BAA4163FF250B71"/>
-  </w:style>
-  <w:style w:type="paragraph" w:customStyle="1" w:styleId="10C7E02F0B6FE5449F2FD6D508844676">
-    <w:name w:val="10C7E02F0B6FE5449F2FD6D508844676"/>
-  </w:style>
-  <w:style w:type="paragraph" w:customStyle="1" w:styleId="CBDE87A804213E4A99454310C4FF260D">
-    <w:name w:val="CBDE87A804213E4A99454310C4FF260D"/>
-  </w:style>
-  <w:style w:type="paragraph" w:customStyle="1" w:styleId="54BAD601A8426945826E343B9119C2DC">
-    <w:name w:val="54BAD601A8426945826E343B9119C2DC"/>
-  </w:style>
-  <w:style w:type="paragraph" w:styleId="ListBullet">
-    <w:name w:val="List Bullet"/>
-    <w:basedOn w:val="Normal"/>
-    <w:uiPriority w:val="12"/>
-    <w:qFormat/>
-    <w:pPr>
-      <w:numPr>
-        <w:numId w:val="1"/>
-      </w:numPr>
-      <w:spacing w:after="240" w:line="312" w:lineRule="auto"/>
-    </w:pPr>
-    <w:rPr>
-      <w:rFonts w:eastAsiaTheme="minorHAnsi"/>
-      <w:color w:val="000000" w:themeColor="text1"/>
-    </w:rPr>
-  </w:style>
-  <w:style w:type="paragraph" w:customStyle="1" w:styleId="2470D821B19F044BA9738E84F29BA389">
-    <w:name w:val="2470D821B19F044BA9738E84F29BA389"/>
-  </w:style>
-  <w:style w:type="paragraph" w:customStyle="1" w:styleId="3F36EE665DDFA248A6778378B75B9951">
-    <w:name w:val="3F36EE665DDFA248A6778378B75B9951"/>
-  </w:style>
-  <w:style w:type="paragraph" w:customStyle="1" w:styleId="0AFF994057A78A458B9A6CC26B2C24EB">
-    <w:name w:val="0AFF994057A78A458B9A6CC26B2C24EB"/>
-  </w:style>
-  <w:style w:type="paragraph" w:customStyle="1" w:styleId="5514533884042E43AA6454C850C543D1">
-    <w:name w:val="5514533884042E43AA6454C850C543D1"/>
-  </w:style>
-  <w:style w:type="paragraph" w:customStyle="1" w:styleId="49FA3D45178306449779B55A0528E590">
-    <w:name w:val="49FA3D45178306449779B55A0528E590"/>
-  </w:style>
-  <w:style w:type="paragraph" w:customStyle="1" w:styleId="8373DB07FC92154F9A53CCE590265090">
-    <w:name w:val="8373DB07FC92154F9A53CCE590265090"/>
-  </w:style>
-  <w:style w:type="paragraph" w:customStyle="1" w:styleId="EC2B0F1EE0890F42B8434E184E648C33">
-    <w:name w:val="EC2B0F1EE0890F42B8434E184E648C33"/>
-  </w:style>
-  <w:style w:type="paragraph" w:customStyle="1" w:styleId="27C62A84BCEF0B4AB47F273B13EFDE63">
-    <w:name w:val="27C62A84BCEF0B4AB47F273B13EFDE63"/>
-  </w:style>
-  <w:style w:type="paragraph" w:customStyle="1" w:styleId="F032211A0A41F448A4603AC56E199419">
-    <w:name w:val="F032211A0A41F448A4603AC56E199419"/>
-  </w:style>
-  <w:style w:type="paragraph" w:customStyle="1" w:styleId="49B4304D422ADD499D4B399BDF909040">
-    <w:name w:val="49B4304D422ADD499D4B399BDF909040"/>
-  </w:style>
-  <w:style w:type="paragraph" w:customStyle="1" w:styleId="4FC1338AF91D634FA856E933EC811B18">
-    <w:name w:val="4FC1338AF91D634FA856E933EC811B18"/>
-  </w:style>
-  <w:style w:type="paragraph" w:customStyle="1" w:styleId="F021FFC75C407142BB08A09BAA589039">
-    <w:name w:val="F021FFC75C407142BB08A09BAA589039"/>
-  </w:style>
-  <w:style w:type="paragraph" w:customStyle="1" w:styleId="1113F2E4C02E2543A9C78FD9AAE56C6E">
-    <w:name w:val="1113F2E4C02E2543A9C78FD9AAE56C6E"/>
-  </w:style>
-</w:styles>
-</file>
-
-<file path=word/glossary/webSettings.xml><?xml version="1.0" encoding="utf-8"?>
-<w:webSettings xmlns:mc="http://schemas.openxmlformats.org/markup-compatibility/2006" xmlns:r="http://schemas.openxmlformats.org/officeDocument/2006/relationships" xmlns:w="http://schemas.openxmlformats.org/wordprocessingml/2006/main" xmlns:w14="http://schemas.microsoft.com/office/word/2010/wordml" xmlns:w15="http://schemas.microsoft.com/office/word/2012/wordml" xmlns:w16cid="http://schemas.microsoft.com/office/word/2016/wordml/cid" xmlns:w16se="http://schemas.microsoft.com/office/word/2015/wordml/symex" mc:Ignorable="w14 w15 w16se w16cid">
-  <w:optimizeForBrowser/>
-  <w:allowPNG/>
-</w:webSettings>
-</file>
-
 <file path=word/theme/theme1.xml><?xml version="1.0" encoding="utf-8"?>
 <a:theme xmlns:a="http://schemas.openxmlformats.org/drawingml/2006/main" name="Office Theme">
   <a:themeElements>

</xml_diff>

<commit_message>
Update the summary docx
</commit_message>
<xml_diff>
--- a/summary.docx
+++ b/summary.docx
@@ -46,13 +46,32 @@
       </w:r>
     </w:p>
     <w:p>
-      <w:r>
-        <w:t>Team name: “Team name”</w:t>
+      <w:pPr>
+        <w:pStyle w:val="Heading2"/>
+      </w:pPr>
+      <w:r>
+        <w:t>Team name</w:t>
       </w:r>
     </w:p>
     <w:p>
       <w:r>
-        <w:t>Roster:</w:t>
+        <w:t xml:space="preserve">Our team is called </w:t>
+      </w:r>
+      <w:bookmarkStart w:id="0" w:name="_GoBack"/>
+      <w:bookmarkEnd w:id="0"/>
+      <w:r>
+        <w:t>“Team name”</w:t>
+      </w:r>
+    </w:p>
+    <w:p>
+      <w:pPr>
+        <w:pStyle w:val="Heading2"/>
+        <w:rPr>
+          <w:rFonts w:asciiTheme="minorHAnsi" w:eastAsiaTheme="minorHAnsi" w:hAnsiTheme="minorHAnsi" w:cstheme="minorBidi"/>
+        </w:rPr>
+      </w:pPr>
+      <w:r>
+        <w:t>Roster</w:t>
       </w:r>
     </w:p>
     <w:p>
@@ -318,7 +337,7 @@
         <w:pStyle w:val="ListParagraph"/>
         <w:numPr>
           <w:ilvl w:val="0"/>
-          <w:numId w:val="18"/>
+          <w:numId w:val="22"/>
         </w:numPr>
       </w:pPr>
       <w:r>
@@ -330,10 +349,11 @@
         <w:pStyle w:val="ListParagraph"/>
         <w:numPr>
           <w:ilvl w:val="0"/>
-          <w:numId w:val="18"/>
+          <w:numId w:val="22"/>
         </w:numPr>
       </w:pPr>
       <w:r>
+        <w:lastRenderedPageBreak/>
         <w:t>Implemented button press handlers that change the state of the game</w:t>
       </w:r>
     </w:p>
@@ -342,7 +362,7 @@
         <w:pStyle w:val="ListParagraph"/>
         <w:numPr>
           <w:ilvl w:val="0"/>
-          <w:numId w:val="18"/>
+          <w:numId w:val="22"/>
         </w:numPr>
       </w:pPr>
       <w:r>
@@ -354,11 +374,10 @@
         <w:pStyle w:val="ListParagraph"/>
         <w:numPr>
           <w:ilvl w:val="0"/>
-          <w:numId w:val="18"/>
+          <w:numId w:val="22"/>
         </w:numPr>
       </w:pPr>
       <w:r>
-        <w:lastRenderedPageBreak/>
         <w:t>Created pixel art Spiderman animations</w:t>
       </w:r>
     </w:p>
@@ -367,7 +386,7 @@
         <w:pStyle w:val="ListParagraph"/>
         <w:numPr>
           <w:ilvl w:val="0"/>
-          <w:numId w:val="18"/>
+          <w:numId w:val="22"/>
         </w:numPr>
       </w:pPr>
       <w:r>
@@ -379,7 +398,7 @@
         <w:pStyle w:val="ListParagraph"/>
         <w:numPr>
           <w:ilvl w:val="0"/>
-          <w:numId w:val="18"/>
+          <w:numId w:val="22"/>
         </w:numPr>
       </w:pPr>
       <w:r>
@@ -391,14 +410,12 @@
         <w:pStyle w:val="ListParagraph"/>
         <w:numPr>
           <w:ilvl w:val="0"/>
-          <w:numId w:val="21"/>
+          <w:numId w:val="22"/>
         </w:numPr>
       </w:pPr>
       <w:r>
         <w:t>Temperature detection that influences the game state</w:t>
       </w:r>
-      <w:bookmarkStart w:id="0" w:name="_GoBack"/>
-      <w:bookmarkEnd w:id="0"/>
     </w:p>
     <w:sectPr>
       <w:footerReference w:type="default" r:id="rId7"/>
@@ -690,10 +707,11 @@
   <w:abstractNum w:abstractNumId="9" w15:restartNumberingAfterBreak="0">
     <w:nsid w:val="FFFFFF89"/>
     <w:multiLevelType w:val="singleLevel"/>
-    <w:tmpl w:val="BD14218A"/>
+    <w:tmpl w:val="F822B15C"/>
     <w:lvl w:ilvl="0">
       <w:start w:val="1"/>
       <w:numFmt w:val="bullet"/>
+      <w:pStyle w:val="ListBullet"/>
       <w:lvlText w:val=""/>
       <w:lvlJc w:val="left"/>
       <w:pPr>
@@ -1933,6 +1951,118 @@
       <w:lvlJc w:val="left"/>
       <w:pPr>
         <w:ind w:left="6480" w:hanging="360"/>
+      </w:pPr>
+      <w:rPr>
+        <w:rFonts w:ascii="Wingdings" w:hAnsi="Wingdings" w:hint="default"/>
+      </w:rPr>
+    </w:lvl>
+  </w:abstractNum>
+  <w:abstractNum w:abstractNumId="21" w15:restartNumberingAfterBreak="0">
+    <w:nsid w:val="72BD7D67"/>
+    <w:multiLevelType w:val="hybridMultilevel"/>
+    <w:tmpl w:val="4190C322"/>
+    <w:lvl w:ilvl="0" w:tplc="25DE0FB2">
+      <w:numFmt w:val="bullet"/>
+      <w:lvlText w:val="-"/>
+      <w:lvlJc w:val="left"/>
+      <w:pPr>
+        <w:ind w:left="1080" w:hanging="360"/>
+      </w:pPr>
+      <w:rPr>
+        <w:rFonts w:ascii="Times New Roman" w:eastAsiaTheme="minorHAnsi" w:hAnsi="Times New Roman" w:cs="Times New Roman" w:hint="default"/>
+      </w:rPr>
+    </w:lvl>
+    <w:lvl w:ilvl="1" w:tplc="04090003" w:tentative="1">
+      <w:start w:val="1"/>
+      <w:numFmt w:val="bullet"/>
+      <w:lvlText w:val="o"/>
+      <w:lvlJc w:val="left"/>
+      <w:pPr>
+        <w:ind w:left="1800" w:hanging="360"/>
+      </w:pPr>
+      <w:rPr>
+        <w:rFonts w:ascii="Courier New" w:hAnsi="Courier New" w:cs="Courier New" w:hint="default"/>
+      </w:rPr>
+    </w:lvl>
+    <w:lvl w:ilvl="2" w:tplc="04090005" w:tentative="1">
+      <w:start w:val="1"/>
+      <w:numFmt w:val="bullet"/>
+      <w:lvlText w:val=""/>
+      <w:lvlJc w:val="left"/>
+      <w:pPr>
+        <w:ind w:left="2520" w:hanging="360"/>
+      </w:pPr>
+      <w:rPr>
+        <w:rFonts w:ascii="Wingdings" w:hAnsi="Wingdings" w:hint="default"/>
+      </w:rPr>
+    </w:lvl>
+    <w:lvl w:ilvl="3" w:tplc="04090001" w:tentative="1">
+      <w:start w:val="1"/>
+      <w:numFmt w:val="bullet"/>
+      <w:lvlText w:val=""/>
+      <w:lvlJc w:val="left"/>
+      <w:pPr>
+        <w:ind w:left="3240" w:hanging="360"/>
+      </w:pPr>
+      <w:rPr>
+        <w:rFonts w:ascii="Symbol" w:hAnsi="Symbol" w:hint="default"/>
+      </w:rPr>
+    </w:lvl>
+    <w:lvl w:ilvl="4" w:tplc="04090003" w:tentative="1">
+      <w:start w:val="1"/>
+      <w:numFmt w:val="bullet"/>
+      <w:lvlText w:val="o"/>
+      <w:lvlJc w:val="left"/>
+      <w:pPr>
+        <w:ind w:left="3960" w:hanging="360"/>
+      </w:pPr>
+      <w:rPr>
+        <w:rFonts w:ascii="Courier New" w:hAnsi="Courier New" w:cs="Courier New" w:hint="default"/>
+      </w:rPr>
+    </w:lvl>
+    <w:lvl w:ilvl="5" w:tplc="04090005" w:tentative="1">
+      <w:start w:val="1"/>
+      <w:numFmt w:val="bullet"/>
+      <w:lvlText w:val=""/>
+      <w:lvlJc w:val="left"/>
+      <w:pPr>
+        <w:ind w:left="4680" w:hanging="360"/>
+      </w:pPr>
+      <w:rPr>
+        <w:rFonts w:ascii="Wingdings" w:hAnsi="Wingdings" w:hint="default"/>
+      </w:rPr>
+    </w:lvl>
+    <w:lvl w:ilvl="6" w:tplc="04090001" w:tentative="1">
+      <w:start w:val="1"/>
+      <w:numFmt w:val="bullet"/>
+      <w:lvlText w:val=""/>
+      <w:lvlJc w:val="left"/>
+      <w:pPr>
+        <w:ind w:left="5400" w:hanging="360"/>
+      </w:pPr>
+      <w:rPr>
+        <w:rFonts w:ascii="Symbol" w:hAnsi="Symbol" w:hint="default"/>
+      </w:rPr>
+    </w:lvl>
+    <w:lvl w:ilvl="7" w:tplc="04090003" w:tentative="1">
+      <w:start w:val="1"/>
+      <w:numFmt w:val="bullet"/>
+      <w:lvlText w:val="o"/>
+      <w:lvlJc w:val="left"/>
+      <w:pPr>
+        <w:ind w:left="6120" w:hanging="360"/>
+      </w:pPr>
+      <w:rPr>
+        <w:rFonts w:ascii="Courier New" w:hAnsi="Courier New" w:cs="Courier New" w:hint="default"/>
+      </w:rPr>
+    </w:lvl>
+    <w:lvl w:ilvl="8" w:tplc="04090005" w:tentative="1">
+      <w:start w:val="1"/>
+      <w:numFmt w:val="bullet"/>
+      <w:lvlText w:val=""/>
+      <w:lvlJc w:val="left"/>
+      <w:pPr>
+        <w:ind w:left="6840" w:hanging="360"/>
       </w:pPr>
       <w:rPr>
         <w:rFonts w:ascii="Wingdings" w:hAnsi="Wingdings" w:hint="default"/>
@@ -2001,6 +2131,9 @@
   </w:num>
   <w:num w:numId="21">
     <w:abstractNumId w:val="11"/>
+  </w:num>
+  <w:num w:numId="22">
+    <w:abstractNumId w:val="21"/>
   </w:num>
 </w:numbering>
 </file>

</xml_diff>